<commit_message>
Bổ sung Assignment 1
- Chuyển đổi csdl: Mongodb -> Sqlite
- Thêm các công nghệ sử dụng vào Framework-report
- Bổ sung, điểu chỉnh 1 số đề mục trong GanttChart và PlanDocument
</commit_message>
<xml_diff>
--- a/Assignment 1/Framework-report.docx
+++ b/Assignment 1/Framework-report.docx
@@ -103,7 +103,7 @@
           </mc:Choice>
           <mc:Fallback>
             <w:pict>
-              <v:group w14:anchorId="3942A105" id="Group 1" o:spid="_x0000_s1026" style="width:467.9pt;height:4.5pt;mso-position-horizontal-relative:char;mso-position-vertical-relative:line" coordsize="59423,571" o:gfxdata="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">
+              <v:group w14:anchorId="53630C5C" id="Group 1" o:spid="_x0000_s1026" style="width:467.9pt;height:4.5pt;mso-position-horizontal-relative:char;mso-position-vertical-relative:line" coordsize="59423,571" o:gfxdata="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">
                 <v:shape id="Graphic 2" o:spid="_x0000_s1027" style="position:absolute;width:59423;height:571;visibility:visible;mso-wrap-style:square;v-text-anchor:top" coordsize="5942330,57150" o:gfxdata="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" path="m5942330,l,,,27940,,57150r5942330,l5942330,27940r,-27940xe" fillcolor="black" stroked="f">
                   <v:path arrowok="t"/>
                 </v:shape>
@@ -233,7 +233,13 @@
         <w:rPr>
           <w:rFonts w:asciiTheme="majorHAnsi" w:hAnsiTheme="majorHAnsi"/>
         </w:rPr>
-        <w:t>Phiên bản 1.0</w:t>
+        <w:t>Phiên bản 1.</w:t>
+      </w:r>
+      <w:r>
+        <w:rPr>
+          <w:rFonts w:asciiTheme="majorHAnsi" w:hAnsiTheme="majorHAnsi"/>
+        </w:rPr>
+        <w:t>1</w:t>
       </w:r>
     </w:p>
     <w:p>
@@ -463,7 +469,7 @@
               <w:tab w:val="right" w:leader="dot" w:pos="10150"/>
             </w:tabs>
             <w:rPr>
-              <w:rFonts w:asciiTheme="majorHAnsi" w:eastAsiaTheme="minorEastAsia" w:hAnsiTheme="majorHAnsi"/>
+              <w:rFonts w:asciiTheme="minorHAnsi" w:eastAsiaTheme="minorEastAsia" w:hAnsiTheme="minorHAnsi" w:cstheme="minorBidi"/>
               <w:b w:val="0"/>
               <w:bCs w:val="0"/>
               <w:noProof/>
@@ -490,7 +496,7 @@
             </w:rPr>
             <w:fldChar w:fldCharType="separate"/>
           </w:r>
-          <w:hyperlink w:anchor="_Toc162632980" w:history="1">
+          <w:hyperlink w:anchor="_Toc163737210" w:history="1">
             <w:r>
               <w:rPr>
                 <w:rStyle w:val="Hyperlink"/>
@@ -501,7 +507,7 @@
             </w:r>
             <w:r>
               <w:rPr>
-                <w:rFonts w:asciiTheme="majorHAnsi" w:eastAsiaTheme="minorEastAsia" w:hAnsiTheme="majorHAnsi"/>
+                <w:rFonts w:asciiTheme="minorHAnsi" w:eastAsiaTheme="minorEastAsia" w:hAnsiTheme="minorHAnsi" w:cstheme="minorBidi"/>
                 <w:b w:val="0"/>
                 <w:bCs w:val="0"/>
                 <w:noProof/>
@@ -521,7 +527,6 @@
             </w:r>
             <w:r>
               <w:rPr>
-                <w:rFonts w:asciiTheme="majorHAnsi" w:hAnsiTheme="majorHAnsi"/>
                 <w:noProof/>
                 <w:webHidden/>
               </w:rPr>
@@ -529,7 +534,6 @@
             </w:r>
             <w:r>
               <w:rPr>
-                <w:rFonts w:asciiTheme="majorHAnsi" w:hAnsiTheme="majorHAnsi"/>
                 <w:noProof/>
                 <w:webHidden/>
               </w:rPr>
@@ -537,22 +541,19 @@
             </w:r>
             <w:r>
               <w:rPr>
-                <w:rFonts w:asciiTheme="majorHAnsi" w:hAnsiTheme="majorHAnsi"/>
                 <w:noProof/>
                 <w:webHidden/>
               </w:rPr>
-              <w:instrText xml:space="preserve"> PAGEREF _Toc162632980 \h </w:instrText>
+              <w:instrText xml:space="preserve"> PAGEREF _Toc163737210 \h </w:instrText>
             </w:r>
             <w:r>
               <w:rPr>
-                <w:rFonts w:asciiTheme="majorHAnsi" w:hAnsiTheme="majorHAnsi"/>
                 <w:noProof/>
                 <w:webHidden/>
               </w:rPr>
             </w:r>
             <w:r>
               <w:rPr>
-                <w:rFonts w:asciiTheme="majorHAnsi" w:hAnsiTheme="majorHAnsi"/>
                 <w:noProof/>
                 <w:webHidden/>
               </w:rPr>
@@ -560,7 +561,6 @@
             </w:r>
             <w:r>
               <w:rPr>
-                <w:rFonts w:asciiTheme="majorHAnsi" w:hAnsiTheme="majorHAnsi"/>
                 <w:noProof/>
                 <w:webHidden/>
               </w:rPr>
@@ -568,7 +568,6 @@
             </w:r>
             <w:r>
               <w:rPr>
-                <w:rFonts w:asciiTheme="majorHAnsi" w:hAnsiTheme="majorHAnsi"/>
                 <w:noProof/>
                 <w:webHidden/>
               </w:rPr>
@@ -584,7 +583,7 @@
               <w:tab w:val="right" w:leader="dot" w:pos="10150"/>
             </w:tabs>
             <w:rPr>
-              <w:rFonts w:asciiTheme="majorHAnsi" w:eastAsiaTheme="minorEastAsia" w:hAnsiTheme="majorHAnsi"/>
+              <w:rFonts w:asciiTheme="minorHAnsi" w:eastAsiaTheme="minorEastAsia" w:hAnsiTheme="minorHAnsi" w:cstheme="minorBidi"/>
               <w:b w:val="0"/>
               <w:bCs w:val="0"/>
               <w:noProof/>
@@ -593,7 +592,7 @@
               <w:lang w:eastAsia="ja-JP"/>
             </w:rPr>
           </w:pPr>
-          <w:hyperlink w:anchor="_Toc162632981" w:history="1">
+          <w:hyperlink w:anchor="_Toc163737211" w:history="1">
             <w:r>
               <w:rPr>
                 <w:rStyle w:val="Hyperlink"/>
@@ -604,7 +603,7 @@
             </w:r>
             <w:r>
               <w:rPr>
-                <w:rFonts w:asciiTheme="majorHAnsi" w:eastAsiaTheme="minorEastAsia" w:hAnsiTheme="majorHAnsi"/>
+                <w:rFonts w:asciiTheme="minorHAnsi" w:eastAsiaTheme="minorEastAsia" w:hAnsiTheme="minorHAnsi" w:cstheme="minorBidi"/>
                 <w:b w:val="0"/>
                 <w:bCs w:val="0"/>
                 <w:noProof/>
@@ -624,7 +623,6 @@
             </w:r>
             <w:r>
               <w:rPr>
-                <w:rFonts w:asciiTheme="majorHAnsi" w:hAnsiTheme="majorHAnsi"/>
                 <w:noProof/>
                 <w:webHidden/>
               </w:rPr>
@@ -632,7 +630,6 @@
             </w:r>
             <w:r>
               <w:rPr>
-                <w:rFonts w:asciiTheme="majorHAnsi" w:hAnsiTheme="majorHAnsi"/>
                 <w:noProof/>
                 <w:webHidden/>
               </w:rPr>
@@ -640,22 +637,19 @@
             </w:r>
             <w:r>
               <w:rPr>
-                <w:rFonts w:asciiTheme="majorHAnsi" w:hAnsiTheme="majorHAnsi"/>
                 <w:noProof/>
                 <w:webHidden/>
               </w:rPr>
-              <w:instrText xml:space="preserve"> PAGEREF _Toc162632981 \h </w:instrText>
+              <w:instrText xml:space="preserve"> PAGEREF _Toc163737211 \h </w:instrText>
             </w:r>
             <w:r>
               <w:rPr>
-                <w:rFonts w:asciiTheme="majorHAnsi" w:hAnsiTheme="majorHAnsi"/>
                 <w:noProof/>
                 <w:webHidden/>
               </w:rPr>
             </w:r>
             <w:r>
               <w:rPr>
-                <w:rFonts w:asciiTheme="majorHAnsi" w:hAnsiTheme="majorHAnsi"/>
                 <w:noProof/>
                 <w:webHidden/>
               </w:rPr>
@@ -663,7 +657,6 @@
             </w:r>
             <w:r>
               <w:rPr>
-                <w:rFonts w:asciiTheme="majorHAnsi" w:hAnsiTheme="majorHAnsi"/>
                 <w:noProof/>
                 <w:webHidden/>
               </w:rPr>
@@ -671,7 +664,6 @@
             </w:r>
             <w:r>
               <w:rPr>
-                <w:rFonts w:asciiTheme="majorHAnsi" w:hAnsiTheme="majorHAnsi"/>
                 <w:noProof/>
                 <w:webHidden/>
               </w:rPr>
@@ -687,7 +679,7 @@
               <w:tab w:val="right" w:leader="dot" w:pos="10150"/>
             </w:tabs>
             <w:rPr>
-              <w:rFonts w:asciiTheme="majorHAnsi" w:eastAsiaTheme="minorEastAsia" w:hAnsiTheme="majorHAnsi"/>
+              <w:rFonts w:asciiTheme="minorHAnsi" w:eastAsiaTheme="minorEastAsia" w:hAnsiTheme="minorHAnsi" w:cstheme="minorBidi"/>
               <w:b w:val="0"/>
               <w:bCs w:val="0"/>
               <w:noProof/>
@@ -696,7 +688,7 @@
               <w:lang w:eastAsia="ja-JP"/>
             </w:rPr>
           </w:pPr>
-          <w:hyperlink w:anchor="_Toc162632982" w:history="1">
+          <w:hyperlink w:anchor="_Toc163737212" w:history="1">
             <w:r>
               <w:rPr>
                 <w:rStyle w:val="Hyperlink"/>
@@ -707,7 +699,7 @@
             </w:r>
             <w:r>
               <w:rPr>
-                <w:rFonts w:asciiTheme="majorHAnsi" w:eastAsiaTheme="minorEastAsia" w:hAnsiTheme="majorHAnsi"/>
+                <w:rFonts w:asciiTheme="minorHAnsi" w:eastAsiaTheme="minorEastAsia" w:hAnsiTheme="minorHAnsi" w:cstheme="minorBidi"/>
                 <w:b w:val="0"/>
                 <w:bCs w:val="0"/>
                 <w:noProof/>
@@ -727,7 +719,6 @@
             </w:r>
             <w:r>
               <w:rPr>
-                <w:rFonts w:asciiTheme="majorHAnsi" w:hAnsiTheme="majorHAnsi"/>
                 <w:noProof/>
                 <w:webHidden/>
               </w:rPr>
@@ -735,7 +726,6 @@
             </w:r>
             <w:r>
               <w:rPr>
-                <w:rFonts w:asciiTheme="majorHAnsi" w:hAnsiTheme="majorHAnsi"/>
                 <w:noProof/>
                 <w:webHidden/>
               </w:rPr>
@@ -743,22 +733,19 @@
             </w:r>
             <w:r>
               <w:rPr>
-                <w:rFonts w:asciiTheme="majorHAnsi" w:hAnsiTheme="majorHAnsi"/>
                 <w:noProof/>
                 <w:webHidden/>
               </w:rPr>
-              <w:instrText xml:space="preserve"> PAGEREF _Toc162632982 \h </w:instrText>
+              <w:instrText xml:space="preserve"> PAGEREF _Toc163737212 \h </w:instrText>
             </w:r>
             <w:r>
               <w:rPr>
-                <w:rFonts w:asciiTheme="majorHAnsi" w:hAnsiTheme="majorHAnsi"/>
                 <w:noProof/>
                 <w:webHidden/>
               </w:rPr>
             </w:r>
             <w:r>
               <w:rPr>
-                <w:rFonts w:asciiTheme="majorHAnsi" w:hAnsiTheme="majorHAnsi"/>
                 <w:noProof/>
                 <w:webHidden/>
               </w:rPr>
@@ -766,7 +753,6 @@
             </w:r>
             <w:r>
               <w:rPr>
-                <w:rFonts w:asciiTheme="majorHAnsi" w:hAnsiTheme="majorHAnsi"/>
                 <w:noProof/>
                 <w:webHidden/>
               </w:rPr>
@@ -774,7 +760,6 @@
             </w:r>
             <w:r>
               <w:rPr>
-                <w:rFonts w:asciiTheme="majorHAnsi" w:hAnsiTheme="majorHAnsi"/>
                 <w:noProof/>
                 <w:webHidden/>
               </w:rPr>
@@ -790,7 +775,7 @@
               <w:tab w:val="right" w:leader="dot" w:pos="10150"/>
             </w:tabs>
             <w:rPr>
-              <w:rFonts w:asciiTheme="majorHAnsi" w:eastAsiaTheme="minorEastAsia" w:hAnsiTheme="majorHAnsi"/>
+              <w:rFonts w:asciiTheme="minorHAnsi" w:eastAsiaTheme="minorEastAsia" w:hAnsiTheme="minorHAnsi" w:cstheme="minorBidi"/>
               <w:b w:val="0"/>
               <w:bCs w:val="0"/>
               <w:noProof/>
@@ -799,7 +784,7 @@
               <w:lang w:eastAsia="ja-JP"/>
             </w:rPr>
           </w:pPr>
-          <w:hyperlink w:anchor="_Toc162632983" w:history="1">
+          <w:hyperlink w:anchor="_Toc163737213" w:history="1">
             <w:r>
               <w:rPr>
                 <w:rStyle w:val="Hyperlink"/>
@@ -810,7 +795,7 @@
             </w:r>
             <w:r>
               <w:rPr>
-                <w:rFonts w:asciiTheme="majorHAnsi" w:eastAsiaTheme="minorEastAsia" w:hAnsiTheme="majorHAnsi"/>
+                <w:rFonts w:asciiTheme="minorHAnsi" w:eastAsiaTheme="minorEastAsia" w:hAnsiTheme="minorHAnsi" w:cstheme="minorBidi"/>
                 <w:b w:val="0"/>
                 <w:bCs w:val="0"/>
                 <w:noProof/>
@@ -830,7 +815,6 @@
             </w:r>
             <w:r>
               <w:rPr>
-                <w:rFonts w:asciiTheme="majorHAnsi" w:hAnsiTheme="majorHAnsi"/>
                 <w:noProof/>
                 <w:webHidden/>
               </w:rPr>
@@ -838,7 +822,6 @@
             </w:r>
             <w:r>
               <w:rPr>
-                <w:rFonts w:asciiTheme="majorHAnsi" w:hAnsiTheme="majorHAnsi"/>
                 <w:noProof/>
                 <w:webHidden/>
               </w:rPr>
@@ -846,22 +829,19 @@
             </w:r>
             <w:r>
               <w:rPr>
-                <w:rFonts w:asciiTheme="majorHAnsi" w:hAnsiTheme="majorHAnsi"/>
                 <w:noProof/>
                 <w:webHidden/>
               </w:rPr>
-              <w:instrText xml:space="preserve"> PAGEREF _Toc162632983 \h </w:instrText>
+              <w:instrText xml:space="preserve"> PAGEREF _Toc163737213 \h </w:instrText>
             </w:r>
             <w:r>
               <w:rPr>
-                <w:rFonts w:asciiTheme="majorHAnsi" w:hAnsiTheme="majorHAnsi"/>
                 <w:noProof/>
                 <w:webHidden/>
               </w:rPr>
             </w:r>
             <w:r>
               <w:rPr>
-                <w:rFonts w:asciiTheme="majorHAnsi" w:hAnsiTheme="majorHAnsi"/>
                 <w:noProof/>
                 <w:webHidden/>
               </w:rPr>
@@ -869,7 +849,6 @@
             </w:r>
             <w:r>
               <w:rPr>
-                <w:rFonts w:asciiTheme="majorHAnsi" w:hAnsiTheme="majorHAnsi"/>
                 <w:noProof/>
                 <w:webHidden/>
               </w:rPr>
@@ -877,7 +856,6 @@
             </w:r>
             <w:r>
               <w:rPr>
-                <w:rFonts w:asciiTheme="majorHAnsi" w:hAnsiTheme="majorHAnsi"/>
                 <w:noProof/>
                 <w:webHidden/>
               </w:rPr>
@@ -893,7 +871,7 @@
               <w:tab w:val="right" w:leader="dot" w:pos="10150"/>
             </w:tabs>
             <w:rPr>
-              <w:rFonts w:asciiTheme="majorHAnsi" w:eastAsiaTheme="minorEastAsia" w:hAnsiTheme="majorHAnsi"/>
+              <w:rFonts w:asciiTheme="minorHAnsi" w:eastAsiaTheme="minorEastAsia" w:hAnsiTheme="minorHAnsi" w:cstheme="minorBidi"/>
               <w:b w:val="0"/>
               <w:bCs w:val="0"/>
               <w:noProof/>
@@ -902,7 +880,7 @@
               <w:lang w:eastAsia="ja-JP"/>
             </w:rPr>
           </w:pPr>
-          <w:hyperlink w:anchor="_Toc162632984" w:history="1">
+          <w:hyperlink w:anchor="_Toc163737214" w:history="1">
             <w:r>
               <w:rPr>
                 <w:rStyle w:val="Hyperlink"/>
@@ -913,7 +891,7 @@
             </w:r>
             <w:r>
               <w:rPr>
-                <w:rFonts w:asciiTheme="majorHAnsi" w:eastAsiaTheme="minorEastAsia" w:hAnsiTheme="majorHAnsi"/>
+                <w:rFonts w:asciiTheme="minorHAnsi" w:eastAsiaTheme="minorEastAsia" w:hAnsiTheme="minorHAnsi" w:cstheme="minorBidi"/>
                 <w:b w:val="0"/>
                 <w:bCs w:val="0"/>
                 <w:noProof/>
@@ -933,7 +911,6 @@
             </w:r>
             <w:r>
               <w:rPr>
-                <w:rFonts w:asciiTheme="majorHAnsi" w:hAnsiTheme="majorHAnsi"/>
                 <w:noProof/>
                 <w:webHidden/>
               </w:rPr>
@@ -941,7 +918,6 @@
             </w:r>
             <w:r>
               <w:rPr>
-                <w:rFonts w:asciiTheme="majorHAnsi" w:hAnsiTheme="majorHAnsi"/>
                 <w:noProof/>
                 <w:webHidden/>
               </w:rPr>
@@ -949,22 +925,19 @@
             </w:r>
             <w:r>
               <w:rPr>
-                <w:rFonts w:asciiTheme="majorHAnsi" w:hAnsiTheme="majorHAnsi"/>
                 <w:noProof/>
                 <w:webHidden/>
               </w:rPr>
-              <w:instrText xml:space="preserve"> PAGEREF _Toc162632984 \h </w:instrText>
+              <w:instrText xml:space="preserve"> PAGEREF _Toc163737214 \h </w:instrText>
             </w:r>
             <w:r>
               <w:rPr>
-                <w:rFonts w:asciiTheme="majorHAnsi" w:hAnsiTheme="majorHAnsi"/>
                 <w:noProof/>
                 <w:webHidden/>
               </w:rPr>
             </w:r>
             <w:r>
               <w:rPr>
-                <w:rFonts w:asciiTheme="majorHAnsi" w:hAnsiTheme="majorHAnsi"/>
                 <w:noProof/>
                 <w:webHidden/>
               </w:rPr>
@@ -972,7 +945,6 @@
             </w:r>
             <w:r>
               <w:rPr>
-                <w:rFonts w:asciiTheme="majorHAnsi" w:hAnsiTheme="majorHAnsi"/>
                 <w:noProof/>
                 <w:webHidden/>
               </w:rPr>
@@ -980,7 +952,6 @@
             </w:r>
             <w:r>
               <w:rPr>
-                <w:rFonts w:asciiTheme="majorHAnsi" w:hAnsiTheme="majorHAnsi"/>
                 <w:noProof/>
                 <w:webHidden/>
               </w:rPr>
@@ -996,7 +967,7 @@
               <w:tab w:val="right" w:leader="dot" w:pos="10150"/>
             </w:tabs>
             <w:rPr>
-              <w:rFonts w:asciiTheme="majorHAnsi" w:eastAsiaTheme="minorEastAsia" w:hAnsiTheme="majorHAnsi"/>
+              <w:rFonts w:asciiTheme="minorHAnsi" w:eastAsiaTheme="minorEastAsia" w:hAnsiTheme="minorHAnsi" w:cstheme="minorBidi"/>
               <w:b w:val="0"/>
               <w:bCs w:val="0"/>
               <w:noProof/>
@@ -1005,7 +976,7 @@
               <w:lang w:eastAsia="ja-JP"/>
             </w:rPr>
           </w:pPr>
-          <w:hyperlink w:anchor="_Toc162632985" w:history="1">
+          <w:hyperlink w:anchor="_Toc163737215" w:history="1">
             <w:r>
               <w:rPr>
                 <w:rStyle w:val="Hyperlink"/>
@@ -1016,7 +987,7 @@
             </w:r>
             <w:r>
               <w:rPr>
-                <w:rFonts w:asciiTheme="majorHAnsi" w:eastAsiaTheme="minorEastAsia" w:hAnsiTheme="majorHAnsi"/>
+                <w:rFonts w:asciiTheme="minorHAnsi" w:eastAsiaTheme="minorEastAsia" w:hAnsiTheme="minorHAnsi" w:cstheme="minorBidi"/>
                 <w:b w:val="0"/>
                 <w:bCs w:val="0"/>
                 <w:noProof/>
@@ -1036,7 +1007,6 @@
             </w:r>
             <w:r>
               <w:rPr>
-                <w:rFonts w:asciiTheme="majorHAnsi" w:hAnsiTheme="majorHAnsi"/>
                 <w:noProof/>
                 <w:webHidden/>
               </w:rPr>
@@ -1044,7 +1014,6 @@
             </w:r>
             <w:r>
               <w:rPr>
-                <w:rFonts w:asciiTheme="majorHAnsi" w:hAnsiTheme="majorHAnsi"/>
                 <w:noProof/>
                 <w:webHidden/>
               </w:rPr>
@@ -1052,22 +1021,19 @@
             </w:r>
             <w:r>
               <w:rPr>
-                <w:rFonts w:asciiTheme="majorHAnsi" w:hAnsiTheme="majorHAnsi"/>
                 <w:noProof/>
                 <w:webHidden/>
               </w:rPr>
-              <w:instrText xml:space="preserve"> PAGEREF _Toc162632985 \h </w:instrText>
+              <w:instrText xml:space="preserve"> PAGEREF _Toc163737215 \h </w:instrText>
             </w:r>
             <w:r>
               <w:rPr>
-                <w:rFonts w:asciiTheme="majorHAnsi" w:hAnsiTheme="majorHAnsi"/>
                 <w:noProof/>
                 <w:webHidden/>
               </w:rPr>
             </w:r>
             <w:r>
               <w:rPr>
-                <w:rFonts w:asciiTheme="majorHAnsi" w:hAnsiTheme="majorHAnsi"/>
                 <w:noProof/>
                 <w:webHidden/>
               </w:rPr>
@@ -1075,7 +1041,6 @@
             </w:r>
             <w:r>
               <w:rPr>
-                <w:rFonts w:asciiTheme="majorHAnsi" w:hAnsiTheme="majorHAnsi"/>
                 <w:noProof/>
                 <w:webHidden/>
               </w:rPr>
@@ -1083,7 +1048,104 @@
             </w:r>
             <w:r>
               <w:rPr>
+                <w:noProof/>
+                <w:webHidden/>
+              </w:rPr>
+              <w:fldChar w:fldCharType="end"/>
+            </w:r>
+          </w:hyperlink>
+        </w:p>
+        <w:p>
+          <w:pPr>
+            <w:pStyle w:val="TOC1"/>
+            <w:tabs>
+              <w:tab w:val="left" w:pos="660"/>
+              <w:tab w:val="right" w:leader="dot" w:pos="10150"/>
+            </w:tabs>
+            <w:rPr>
+              <w:rFonts w:asciiTheme="minorHAnsi" w:eastAsiaTheme="minorEastAsia" w:hAnsiTheme="minorHAnsi" w:cstheme="minorBidi"/>
+              <w:b w:val="0"/>
+              <w:bCs w:val="0"/>
+              <w:noProof/>
+              <w:sz w:val="22"/>
+              <w:szCs w:val="22"/>
+              <w:lang w:eastAsia="ja-JP"/>
+            </w:rPr>
+          </w:pPr>
+          <w:hyperlink w:anchor="_Toc163737216" w:history="1">
+            <w:r>
+              <w:rPr>
+                <w:rStyle w:val="Hyperlink"/>
                 <w:rFonts w:asciiTheme="majorHAnsi" w:hAnsiTheme="majorHAnsi"/>
+                <w:noProof/>
+              </w:rPr>
+              <w:t>7</w:t>
+            </w:r>
+            <w:r>
+              <w:rPr>
+                <w:rFonts w:asciiTheme="minorHAnsi" w:eastAsiaTheme="minorEastAsia" w:hAnsiTheme="minorHAnsi" w:cstheme="minorBidi"/>
+                <w:b w:val="0"/>
+                <w:bCs w:val="0"/>
+                <w:noProof/>
+                <w:sz w:val="22"/>
+                <w:szCs w:val="22"/>
+                <w:lang w:eastAsia="ja-JP"/>
+              </w:rPr>
+              <w:tab/>
+            </w:r>
+            <w:r>
+              <w:rPr>
+                <w:rStyle w:val="Hyperlink"/>
+                <w:rFonts w:asciiTheme="majorHAnsi" w:hAnsiTheme="majorHAnsi"/>
+                <w:noProof/>
+              </w:rPr>
+              <w:t>Các công nghệ khác</w:t>
+            </w:r>
+            <w:r>
+              <w:rPr>
+                <w:noProof/>
+                <w:webHidden/>
+              </w:rPr>
+              <w:tab/>
+            </w:r>
+            <w:bookmarkStart w:id="0" w:name="_GoBack"/>
+            <w:bookmarkEnd w:id="0"/>
+            <w:r>
+              <w:rPr>
+                <w:noProof/>
+                <w:webHidden/>
+              </w:rPr>
+              <w:fldChar w:fldCharType="begin"/>
+            </w:r>
+            <w:r>
+              <w:rPr>
+                <w:noProof/>
+                <w:webHidden/>
+              </w:rPr>
+              <w:instrText xml:space="preserve"> PAGEREF _Toc163737216 \h </w:instrText>
+            </w:r>
+            <w:r>
+              <w:rPr>
+                <w:noProof/>
+                <w:webHidden/>
+              </w:rPr>
+            </w:r>
+            <w:r>
+              <w:rPr>
+                <w:noProof/>
+                <w:webHidden/>
+              </w:rPr>
+              <w:fldChar w:fldCharType="separate"/>
+            </w:r>
+            <w:r>
+              <w:rPr>
+                <w:noProof/>
+                <w:webHidden/>
+              </w:rPr>
+              <w:t>5</w:t>
+            </w:r>
+            <w:r>
+              <w:rPr>
                 <w:noProof/>
                 <w:webHidden/>
               </w:rPr>
@@ -1148,8 +1210,8 @@
     </w:p>
     <w:tbl>
       <w:tblPr>
-        <w:tblW w:w="0" w:type="auto"/>
-        <w:tblInd w:w="299" w:type="dxa"/>
+        <w:tblW w:w="11483" w:type="dxa"/>
+        <w:tblInd w:w="-836" w:type="dxa"/>
         <w:tblBorders>
           <w:top w:val="single" w:sz="18" w:space="0" w:color="000000"/>
           <w:left w:val="single" w:sz="18" w:space="0" w:color="000000"/>
@@ -1166,10 +1228,10 @@
         <w:tblLook w:val="01E0" w:firstRow="1" w:lastRow="1" w:firstColumn="1" w:lastColumn="1" w:noHBand="0" w:noVBand="0"/>
       </w:tblPr>
       <w:tblGrid>
-        <w:gridCol w:w="2014"/>
+        <w:gridCol w:w="3149"/>
         <w:gridCol w:w="1246"/>
-        <w:gridCol w:w="4878"/>
-        <w:gridCol w:w="1614"/>
+        <w:gridCol w:w="5812"/>
+        <w:gridCol w:w="1276"/>
       </w:tblGrid>
       <w:tr>
         <w:trPr>
@@ -1177,7 +1239,7 @@
         </w:trPr>
         <w:tc>
           <w:tcPr>
-            <w:tcW w:w="2014" w:type="dxa"/>
+            <w:tcW w:w="3149" w:type="dxa"/>
             <w:tcBorders>
               <w:left w:val="single" w:sz="12" w:space="0" w:color="000000"/>
               <w:bottom w:val="double" w:sz="12" w:space="0" w:color="000000"/>
@@ -1239,7 +1301,7 @@
         </w:tc>
         <w:tc>
           <w:tcPr>
-            <w:tcW w:w="4878" w:type="dxa"/>
+            <w:tcW w:w="5812" w:type="dxa"/>
             <w:tcBorders>
               <w:left w:val="single" w:sz="6" w:space="0" w:color="000000"/>
               <w:bottom w:val="double" w:sz="12" w:space="0" w:color="000000"/>
@@ -1269,7 +1331,7 @@
         </w:tc>
         <w:tc>
           <w:tcPr>
-            <w:tcW w:w="1614" w:type="dxa"/>
+            <w:tcW w:w="1276" w:type="dxa"/>
             <w:tcBorders>
               <w:left w:val="single" w:sz="6" w:space="0" w:color="000000"/>
               <w:bottom w:val="double" w:sz="12" w:space="0" w:color="000000"/>
@@ -1281,6 +1343,7 @@
               <w:pStyle w:val="TableParagraph"/>
               <w:spacing w:line="275" w:lineRule="exact"/>
               <w:ind w:left="116"/>
+              <w:jc w:val="center"/>
               <w:rPr>
                 <w:rFonts w:asciiTheme="majorHAnsi" w:hAnsiTheme="majorHAnsi"/>
                 <w:b/>
@@ -1305,11 +1368,11 @@
         </w:trPr>
         <w:tc>
           <w:tcPr>
-            <w:tcW w:w="2014" w:type="dxa"/>
+            <w:tcW w:w="3149" w:type="dxa"/>
             <w:tcBorders>
               <w:top w:val="double" w:sz="12" w:space="0" w:color="000000"/>
               <w:left w:val="single" w:sz="12" w:space="0" w:color="000000"/>
-              <w:bottom w:val="single" w:sz="8" w:space="0" w:color="000000"/>
+              <w:bottom w:val="double" w:sz="12" w:space="0" w:color="000000"/>
               <w:right w:val="single" w:sz="6" w:space="0" w:color="000000"/>
             </w:tcBorders>
           </w:tcPr>
@@ -1336,7 +1399,7 @@
             <w:tcBorders>
               <w:top w:val="double" w:sz="12" w:space="0" w:color="000000"/>
               <w:left w:val="single" w:sz="6" w:space="0" w:color="000000"/>
-              <w:bottom w:val="single" w:sz="8" w:space="0" w:color="000000"/>
+              <w:bottom w:val="double" w:sz="12" w:space="0" w:color="000000"/>
               <w:right w:val="single" w:sz="6" w:space="0" w:color="000000"/>
             </w:tcBorders>
           </w:tcPr>
@@ -1359,7 +1422,94 @@
         </w:tc>
         <w:tc>
           <w:tcPr>
-            <w:tcW w:w="4878" w:type="dxa"/>
+            <w:tcW w:w="5812" w:type="dxa"/>
+            <w:tcBorders>
+              <w:top w:val="double" w:sz="12" w:space="0" w:color="000000"/>
+              <w:left w:val="single" w:sz="6" w:space="0" w:color="000000"/>
+              <w:bottom w:val="double" w:sz="12" w:space="0" w:color="000000"/>
+              <w:right w:val="single" w:sz="6" w:space="0" w:color="000000"/>
+            </w:tcBorders>
+          </w:tcPr>
+          <w:p>
+            <w:pPr>
+              <w:pStyle w:val="TableParagraph"/>
+              <w:rPr>
+                <w:rFonts w:asciiTheme="majorHAnsi" w:hAnsiTheme="majorHAnsi"/>
+                <w:sz w:val="24"/>
+              </w:rPr>
+            </w:pPr>
+          </w:p>
+        </w:tc>
+        <w:tc>
+          <w:tcPr>
+            <w:tcW w:w="1276" w:type="dxa"/>
+            <w:tcBorders>
+              <w:top w:val="double" w:sz="12" w:space="0" w:color="000000"/>
+              <w:left w:val="single" w:sz="6" w:space="0" w:color="000000"/>
+              <w:bottom w:val="double" w:sz="12" w:space="0" w:color="000000"/>
+              <w:right w:val="single" w:sz="12" w:space="0" w:color="000000"/>
+            </w:tcBorders>
+          </w:tcPr>
+          <w:p>
+            <w:pPr>
+              <w:pStyle w:val="TableParagraph"/>
+              <w:jc w:val="center"/>
+              <w:rPr>
+                <w:rFonts w:asciiTheme="majorHAnsi" w:hAnsiTheme="majorHAnsi"/>
+                <w:sz w:val="24"/>
+              </w:rPr>
+            </w:pPr>
+            <w:r>
+              <w:rPr>
+                <w:rFonts w:asciiTheme="majorHAnsi" w:hAnsiTheme="majorHAnsi"/>
+                <w:sz w:val="24"/>
+              </w:rPr>
+              <w:t>1.0</w:t>
+            </w:r>
+          </w:p>
+        </w:tc>
+      </w:tr>
+      <w:tr>
+        <w:trPr>
+          <w:trHeight w:val="315"/>
+        </w:trPr>
+        <w:tc>
+          <w:tcPr>
+            <w:tcW w:w="3149" w:type="dxa"/>
+            <w:tcBorders>
+              <w:top w:val="double" w:sz="12" w:space="0" w:color="000000"/>
+              <w:left w:val="single" w:sz="12" w:space="0" w:color="000000"/>
+              <w:bottom w:val="single" w:sz="8" w:space="0" w:color="000000"/>
+              <w:right w:val="single" w:sz="6" w:space="0" w:color="000000"/>
+            </w:tcBorders>
+          </w:tcPr>
+          <w:p>
+            <w:pPr>
+              <w:pStyle w:val="TableParagraph"/>
+              <w:rPr>
+                <w:rFonts w:asciiTheme="majorHAnsi" w:hAnsiTheme="majorHAnsi"/>
+                <w:sz w:val="24"/>
+              </w:rPr>
+            </w:pPr>
+            <w:r>
+              <w:rPr>
+                <w:rFonts w:asciiTheme="majorHAnsi" w:hAnsiTheme="majorHAnsi"/>
+                <w:sz w:val="24"/>
+              </w:rPr>
+              <w:t>Thay đổi csdl sang SQLite</w:t>
+            </w:r>
+            <w:r>
+              <w:rPr>
+                <w:rFonts w:asciiTheme="majorHAnsi" w:hAnsiTheme="majorHAnsi"/>
+                <w:sz w:val="24"/>
+              </w:rPr>
+              <w:t>, thêm các công nghệ còn thiếu</w:t>
+            </w:r>
+          </w:p>
+        </w:tc>
+        <w:tc>
+          <w:tcPr>
+            <w:tcW w:w="1246" w:type="dxa"/>
             <w:tcBorders>
               <w:top w:val="double" w:sz="12" w:space="0" w:color="000000"/>
               <w:left w:val="single" w:sz="6" w:space="0" w:color="000000"/>
@@ -1375,16 +1525,23 @@
                 <w:sz w:val="24"/>
               </w:rPr>
             </w:pPr>
+            <w:r>
+              <w:rPr>
+                <w:rFonts w:asciiTheme="majorHAnsi" w:hAnsiTheme="majorHAnsi"/>
+                <w:sz w:val="24"/>
+              </w:rPr>
+              <w:t>11/4/2024</w:t>
+            </w:r>
           </w:p>
         </w:tc>
         <w:tc>
           <w:tcPr>
-            <w:tcW w:w="1614" w:type="dxa"/>
+            <w:tcW w:w="5812" w:type="dxa"/>
             <w:tcBorders>
               <w:top w:val="double" w:sz="12" w:space="0" w:color="000000"/>
               <w:left w:val="single" w:sz="6" w:space="0" w:color="000000"/>
               <w:bottom w:val="single" w:sz="8" w:space="0" w:color="000000"/>
-              <w:right w:val="single" w:sz="12" w:space="0" w:color="000000"/>
+              <w:right w:val="single" w:sz="6" w:space="0" w:color="000000"/>
             </w:tcBorders>
           </w:tcPr>
           <w:p>
@@ -1400,7 +1557,42 @@
                 <w:rFonts w:asciiTheme="majorHAnsi" w:hAnsiTheme="majorHAnsi"/>
                 <w:sz w:val="24"/>
               </w:rPr>
-              <w:t>1.0</w:t>
+              <w:t xml:space="preserve"> Csdl NoSQL không tương thích tốt với Django</w:t>
+            </w:r>
+            <w:r>
+              <w:rPr>
+                <w:rFonts w:asciiTheme="majorHAnsi" w:hAnsiTheme="majorHAnsi"/>
+                <w:sz w:val="24"/>
+              </w:rPr>
+              <w:t>, thiếu các công nghệ khác</w:t>
+            </w:r>
+          </w:p>
+        </w:tc>
+        <w:tc>
+          <w:tcPr>
+            <w:tcW w:w="1276" w:type="dxa"/>
+            <w:tcBorders>
+              <w:top w:val="double" w:sz="12" w:space="0" w:color="000000"/>
+              <w:left w:val="single" w:sz="6" w:space="0" w:color="000000"/>
+              <w:bottom w:val="single" w:sz="8" w:space="0" w:color="000000"/>
+              <w:right w:val="single" w:sz="12" w:space="0" w:color="000000"/>
+            </w:tcBorders>
+          </w:tcPr>
+          <w:p>
+            <w:pPr>
+              <w:pStyle w:val="TableParagraph"/>
+              <w:jc w:val="center"/>
+              <w:rPr>
+                <w:rFonts w:asciiTheme="majorHAnsi" w:hAnsiTheme="majorHAnsi"/>
+                <w:sz w:val="24"/>
+              </w:rPr>
+            </w:pPr>
+            <w:r>
+              <w:rPr>
+                <w:rFonts w:asciiTheme="majorHAnsi" w:hAnsiTheme="majorHAnsi"/>
+                <w:sz w:val="24"/>
+              </w:rPr>
+              <w:t>1.1</w:t>
             </w:r>
           </w:p>
         </w:tc>
@@ -1764,7 +1956,7 @@
           <w:szCs w:val="32"/>
         </w:rPr>
       </w:pPr>
-      <w:bookmarkStart w:id="0" w:name="_Toc162632980"/>
+      <w:bookmarkStart w:id="1" w:name="_Toc163737210"/>
       <w:r>
         <w:rPr>
           <w:rFonts w:asciiTheme="majorHAnsi" w:hAnsiTheme="majorHAnsi"/>
@@ -1773,7 +1965,7 @@
         </w:rPr>
         <w:t>Giới thiệu Framework</w:t>
       </w:r>
-      <w:bookmarkEnd w:id="0"/>
+      <w:bookmarkEnd w:id="1"/>
     </w:p>
     <w:p>
       <w:pPr>
@@ -1832,7 +2024,7 @@
           <w:szCs w:val="32"/>
         </w:rPr>
       </w:pPr>
-      <w:bookmarkStart w:id="1" w:name="_Toc162632981"/>
+      <w:bookmarkStart w:id="2" w:name="_Toc163737211"/>
       <w:r>
         <w:rPr>
           <w:rFonts w:asciiTheme="majorHAnsi" w:hAnsiTheme="majorHAnsi"/>
@@ -1841,7 +2033,7 @@
         </w:rPr>
         <w:t>Các thành phần</w:t>
       </w:r>
-      <w:bookmarkEnd w:id="1"/>
+      <w:bookmarkEnd w:id="2"/>
     </w:p>
     <w:p>
       <w:pPr>
@@ -2131,7 +2323,7 @@
           <w:szCs w:val="32"/>
         </w:rPr>
       </w:pPr>
-      <w:bookmarkStart w:id="2" w:name="_Toc162632982"/>
+      <w:bookmarkStart w:id="3" w:name="_Toc163737212"/>
       <w:r>
         <w:rPr>
           <w:rFonts w:asciiTheme="majorHAnsi" w:hAnsiTheme="majorHAnsi"/>
@@ -2140,7 +2332,7 @@
         </w:rPr>
         <w:t>Cách sử dụng</w:t>
       </w:r>
-      <w:bookmarkEnd w:id="2"/>
+      <w:bookmarkEnd w:id="3"/>
     </w:p>
     <w:p>
       <w:pPr>
@@ -2368,7 +2560,7 @@
           <w:szCs w:val="32"/>
         </w:rPr>
       </w:pPr>
-      <w:bookmarkStart w:id="3" w:name="_Toc162632983"/>
+      <w:bookmarkStart w:id="4" w:name="_Toc163737213"/>
       <w:r>
         <w:rPr>
           <w:rFonts w:asciiTheme="majorHAnsi" w:hAnsiTheme="majorHAnsi"/>
@@ -2377,7 +2569,7 @@
         </w:rPr>
         <w:t>Ưu điểm</w:t>
       </w:r>
-      <w:bookmarkEnd w:id="3"/>
+      <w:bookmarkEnd w:id="4"/>
     </w:p>
     <w:p>
       <w:pPr>
@@ -2505,7 +2697,7 @@
           <w:szCs w:val="32"/>
         </w:rPr>
       </w:pPr>
-      <w:bookmarkStart w:id="4" w:name="_Toc162632984"/>
+      <w:bookmarkStart w:id="5" w:name="_Toc163737214"/>
       <w:r>
         <w:rPr>
           <w:rFonts w:asciiTheme="majorHAnsi" w:hAnsiTheme="majorHAnsi"/>
@@ -2514,7 +2706,7 @@
         </w:rPr>
         <w:t>Hạn chế</w:t>
       </w:r>
-      <w:bookmarkEnd w:id="4"/>
+      <w:bookmarkEnd w:id="5"/>
     </w:p>
     <w:p>
       <w:pPr>
@@ -2613,7 +2805,7 @@
           <w:szCs w:val="32"/>
         </w:rPr>
       </w:pPr>
-      <w:bookmarkStart w:id="5" w:name="_Toc162632985"/>
+      <w:bookmarkStart w:id="6" w:name="_Toc163737215"/>
       <w:r>
         <w:rPr>
           <w:rFonts w:asciiTheme="majorHAnsi" w:hAnsiTheme="majorHAnsi"/>
@@ -2623,7 +2815,7 @@
         <w:lastRenderedPageBreak/>
         <w:t>Kết luận</w:t>
       </w:r>
-      <w:bookmarkEnd w:id="5"/>
+      <w:bookmarkEnd w:id="6"/>
     </w:p>
     <w:p>
       <w:pPr>
@@ -2631,25 +2823,15 @@
         <w:ind w:firstLine="284"/>
         <w:rPr>
           <w:rFonts w:asciiTheme="majorHAnsi" w:hAnsiTheme="majorHAnsi"/>
-          <w:b/>
-          <w:sz w:val="36"/>
-        </w:rPr>
-      </w:pPr>
-      <w:r>
-        <w:rPr>
-          <w:rFonts w:asciiTheme="majorHAnsi" w:hAnsiTheme="majorHAnsi"/>
-          <w:sz w:val="28"/>
-        </w:rPr>
-        <w:t>Django cung cấp một cách tiếp cận lin</w:t>
-      </w:r>
-      <w:bookmarkStart w:id="6" w:name="_GoBack"/>
-      <w:bookmarkEnd w:id="6"/>
-      <w:r>
-        <w:rPr>
-          <w:rFonts w:asciiTheme="majorHAnsi" w:hAnsiTheme="majorHAnsi"/>
-          <w:sz w:val="28"/>
-        </w:rPr>
-        <w:t xml:space="preserve">h hoạt và mạnh mẽ để xây dựng </w:t>
+          <w:sz w:val="28"/>
+        </w:rPr>
+      </w:pPr>
+      <w:r>
+        <w:rPr>
+          <w:rFonts w:asciiTheme="majorHAnsi" w:hAnsiTheme="majorHAnsi"/>
+          <w:sz w:val="28"/>
+        </w:rPr>
+        <w:t xml:space="preserve">Django cung cấp một cách tiếp cận linh hoạt và mạnh mẽ để xây dựng </w:t>
       </w:r>
       <w:r>
         <w:rPr>
@@ -2663,27 +2845,710 @@
           <w:rFonts w:asciiTheme="majorHAnsi" w:hAnsiTheme="majorHAnsi"/>
           <w:sz w:val="28"/>
         </w:rPr>
-        <w:t>. Với cấu trúc rõ ràng và các tính năng tích hợp sẵn, nó đóng góp vào việc tăng tốc quá trình phát triển và cung cấp một nền tảng ổn định và an toàn cho dự án.</w:t>
+        <w:t>. Với cấu trúc rõ ràng và các tính năng tích hợp sẵn, nó đóng góp vào việc tăng tốc quá trình phát triển và cung cấp một nền tảng ổn định và an toàn cho dự án</w:t>
+      </w:r>
+      <w:r>
+        <w:rPr>
+          <w:rFonts w:asciiTheme="majorHAnsi" w:hAnsiTheme="majorHAnsi"/>
+          <w:sz w:val="28"/>
+        </w:rPr>
+        <w:t>.</w:t>
       </w:r>
     </w:p>
     <w:p>
       <w:pPr>
+        <w:pStyle w:val="Heading1"/>
         <w:spacing w:after="240"/>
-        <w:rPr>
-          <w:rFonts w:asciiTheme="majorHAnsi" w:hAnsiTheme="majorHAnsi"/>
-          <w:b/>
+        <w:ind w:left="284"/>
+        <w:rPr>
+          <w:rFonts w:asciiTheme="majorHAnsi" w:hAnsiTheme="majorHAnsi"/>
           <w:sz w:val="32"/>
-        </w:rPr>
-      </w:pPr>
+          <w:szCs w:val="32"/>
+        </w:rPr>
+      </w:pPr>
+      <w:bookmarkStart w:id="7" w:name="_Toc163737216"/>
+      <w:r>
+        <w:rPr>
+          <w:rFonts w:asciiTheme="majorHAnsi" w:hAnsiTheme="majorHAnsi"/>
+          <w:sz w:val="32"/>
+          <w:szCs w:val="32"/>
+        </w:rPr>
+        <w:t>Các công nghệ khác</w:t>
+      </w:r>
+      <w:bookmarkEnd w:id="7"/>
     </w:p>
     <w:p>
       <w:pPr>
-        <w:spacing w:before="278" w:after="240" w:line="228" w:lineRule="auto"/>
-        <w:ind w:left="118" w:right="561"/>
-        <w:rPr>
-          <w:rFonts w:asciiTheme="majorHAnsi" w:hAnsiTheme="majorHAnsi"/>
-          <w:i/>
+        <w:pStyle w:val="Heading2"/>
+        <w:rPr>
+          <w:rFonts w:asciiTheme="majorHAnsi" w:hAnsiTheme="majorHAnsi"/>
           <w:sz w:val="24"/>
+        </w:rPr>
+      </w:pPr>
+      <w:r>
+        <w:rPr>
+          <w:rFonts w:asciiTheme="majorHAnsi" w:hAnsiTheme="majorHAnsi"/>
+        </w:rPr>
+        <w:t>Cơ sở dữ liệu Sqlite</w:t>
+      </w:r>
+    </w:p>
+    <w:p>
+      <w:pPr>
+        <w:pStyle w:val="ListParagraph"/>
+        <w:numPr>
+          <w:ilvl w:val="0"/>
+          <w:numId w:val="43"/>
+        </w:numPr>
+        <w:spacing w:before="240"/>
+        <w:rPr>
+          <w:rFonts w:asciiTheme="majorHAnsi" w:hAnsiTheme="majorHAnsi"/>
+          <w:sz w:val="28"/>
+          <w:szCs w:val="28"/>
+        </w:rPr>
+      </w:pPr>
+      <w:r>
+        <w:rPr>
+          <w:rStyle w:val="Strong"/>
+          <w:rFonts w:asciiTheme="majorHAnsi" w:hAnsiTheme="majorHAnsi" w:cs="Segoe UI"/>
+          <w:sz w:val="28"/>
+          <w:szCs w:val="28"/>
+        </w:rPr>
+        <w:t>Nhẹ nhàng và dễ sử dụng</w:t>
+      </w:r>
+      <w:r>
+        <w:rPr>
+          <w:rFonts w:asciiTheme="majorHAnsi" w:hAnsiTheme="majorHAnsi"/>
+          <w:sz w:val="28"/>
+          <w:szCs w:val="28"/>
+        </w:rPr>
+        <w:t>: SQLite là một cơ sở dữ liệu nhẹ nhàng, không yêu cầu cài đặt hay quản lý riêng biệt. Nó có thể được tích hợp trực tiếp vào ứng dụng Django mà không cần cấu hình phức tạp.</w:t>
+      </w:r>
+    </w:p>
+    <w:p>
+      <w:pPr>
+        <w:pStyle w:val="ListParagraph"/>
+        <w:numPr>
+          <w:ilvl w:val="0"/>
+          <w:numId w:val="43"/>
+        </w:numPr>
+        <w:spacing w:before="240"/>
+        <w:rPr>
+          <w:rFonts w:asciiTheme="majorHAnsi" w:hAnsiTheme="majorHAnsi"/>
+          <w:sz w:val="28"/>
+          <w:szCs w:val="28"/>
+        </w:rPr>
+      </w:pPr>
+      <w:r>
+        <w:rPr>
+          <w:rStyle w:val="Strong"/>
+          <w:rFonts w:asciiTheme="majorHAnsi" w:hAnsiTheme="majorHAnsi" w:cs="Segoe UI"/>
+          <w:sz w:val="28"/>
+          <w:szCs w:val="28"/>
+        </w:rPr>
+        <w:t>Dễ dàng triển khai</w:t>
+      </w:r>
+      <w:r>
+        <w:rPr>
+          <w:rFonts w:asciiTheme="majorHAnsi" w:hAnsiTheme="majorHAnsi"/>
+          <w:sz w:val="28"/>
+          <w:szCs w:val="28"/>
+        </w:rPr>
+        <w:t xml:space="preserve">: Vì SQLite không yêu cầu máy chủ riêng biệt, nó rất dễ triển khai. </w:t>
+      </w:r>
+      <w:r>
+        <w:rPr>
+          <w:rFonts w:asciiTheme="majorHAnsi" w:hAnsiTheme="majorHAnsi"/>
+          <w:sz w:val="28"/>
+          <w:szCs w:val="28"/>
+        </w:rPr>
+        <w:t>Ta</w:t>
+      </w:r>
+      <w:r>
+        <w:rPr>
+          <w:rFonts w:asciiTheme="majorHAnsi" w:hAnsiTheme="majorHAnsi"/>
+          <w:sz w:val="28"/>
+          <w:szCs w:val="28"/>
+        </w:rPr>
+        <w:t xml:space="preserve"> có thể đóng gói ứng dụng Django cùng với cơ sở dữ liệu SQLite và triển khai nó một cách dễ dàng trên các môi trường khác nhau.</w:t>
+      </w:r>
+    </w:p>
+    <w:p>
+      <w:pPr>
+        <w:pStyle w:val="ListParagraph"/>
+        <w:numPr>
+          <w:ilvl w:val="0"/>
+          <w:numId w:val="43"/>
+        </w:numPr>
+        <w:spacing w:before="240"/>
+        <w:rPr>
+          <w:rFonts w:asciiTheme="majorHAnsi" w:hAnsiTheme="majorHAnsi"/>
+          <w:sz w:val="28"/>
+          <w:szCs w:val="28"/>
+        </w:rPr>
+      </w:pPr>
+      <w:r>
+        <w:rPr>
+          <w:rStyle w:val="Strong"/>
+          <w:rFonts w:asciiTheme="majorHAnsi" w:hAnsiTheme="majorHAnsi" w:cs="Segoe UI"/>
+          <w:sz w:val="28"/>
+          <w:szCs w:val="28"/>
+        </w:rPr>
+        <w:t>Thích hợp cho các ứng dụng nhỏ và phát triển nhanh</w:t>
+      </w:r>
+      <w:r>
+        <w:rPr>
+          <w:rFonts w:asciiTheme="majorHAnsi" w:hAnsiTheme="majorHAnsi"/>
+          <w:sz w:val="28"/>
+          <w:szCs w:val="28"/>
+        </w:rPr>
+        <w:t xml:space="preserve">: Trong các dự án Django nhỏ, nơi yêu cầu cơ sở dữ liệu nhẹ và không phức tạp, SQLite là lựa chọn lý tưởng. </w:t>
+      </w:r>
+    </w:p>
+    <w:p>
+      <w:pPr>
+        <w:pStyle w:val="ListParagraph"/>
+        <w:numPr>
+          <w:ilvl w:val="0"/>
+          <w:numId w:val="43"/>
+        </w:numPr>
+        <w:spacing w:before="240"/>
+        <w:rPr>
+          <w:rFonts w:asciiTheme="majorHAnsi" w:hAnsiTheme="majorHAnsi"/>
+          <w:sz w:val="28"/>
+          <w:szCs w:val="28"/>
+        </w:rPr>
+      </w:pPr>
+      <w:r>
+        <w:rPr>
+          <w:rStyle w:val="Strong"/>
+          <w:rFonts w:asciiTheme="majorHAnsi" w:hAnsiTheme="majorHAnsi" w:cs="Segoe UI"/>
+          <w:sz w:val="28"/>
+          <w:szCs w:val="28"/>
+        </w:rPr>
+        <w:t>Tích hợp mạnh mẽ với Django</w:t>
+      </w:r>
+      <w:r>
+        <w:rPr>
+          <w:rFonts w:asciiTheme="majorHAnsi" w:hAnsiTheme="majorHAnsi"/>
+          <w:sz w:val="28"/>
+          <w:szCs w:val="28"/>
+        </w:rPr>
+        <w:t xml:space="preserve">: Django hỗ trợ SQLite như một backend cơ sở dữ liệu chính thức. </w:t>
+      </w:r>
+      <w:r>
+        <w:rPr>
+          <w:rFonts w:asciiTheme="majorHAnsi" w:hAnsiTheme="majorHAnsi"/>
+          <w:sz w:val="28"/>
+          <w:szCs w:val="28"/>
+        </w:rPr>
+        <w:t>Ta</w:t>
+      </w:r>
+      <w:r>
+        <w:rPr>
+          <w:rFonts w:asciiTheme="majorHAnsi" w:hAnsiTheme="majorHAnsi"/>
+          <w:sz w:val="28"/>
+          <w:szCs w:val="28"/>
+        </w:rPr>
+        <w:t xml:space="preserve"> có thể định nghĩa các model và tạo </w:t>
+      </w:r>
+      <w:r>
+        <w:rPr>
+          <w:rFonts w:asciiTheme="majorHAnsi" w:hAnsiTheme="majorHAnsi"/>
+          <w:sz w:val="28"/>
+          <w:szCs w:val="28"/>
+        </w:rPr>
+        <w:t>csdl</w:t>
+      </w:r>
+      <w:r>
+        <w:rPr>
+          <w:rFonts w:asciiTheme="majorHAnsi" w:hAnsiTheme="majorHAnsi"/>
+          <w:sz w:val="28"/>
+          <w:szCs w:val="28"/>
+        </w:rPr>
+        <w:t xml:space="preserve"> một cách dễ dàng thông qua các lệnh quản lý Django như </w:t>
+      </w:r>
+      <w:r>
+        <w:rPr>
+          <w:rStyle w:val="HTMLCode"/>
+          <w:rFonts w:asciiTheme="majorHAnsi" w:hAnsiTheme="majorHAnsi"/>
+          <w:b/>
+          <w:bCs/>
+          <w:sz w:val="28"/>
+          <w:szCs w:val="28"/>
+        </w:rPr>
+        <w:t>makemigrations</w:t>
+      </w:r>
+      <w:r>
+        <w:rPr>
+          <w:rFonts w:asciiTheme="majorHAnsi" w:hAnsiTheme="majorHAnsi"/>
+          <w:sz w:val="28"/>
+          <w:szCs w:val="28"/>
+        </w:rPr>
+        <w:t xml:space="preserve"> và </w:t>
+      </w:r>
+      <w:r>
+        <w:rPr>
+          <w:rStyle w:val="HTMLCode"/>
+          <w:rFonts w:asciiTheme="majorHAnsi" w:hAnsiTheme="majorHAnsi"/>
+          <w:b/>
+          <w:bCs/>
+          <w:sz w:val="28"/>
+          <w:szCs w:val="28"/>
+        </w:rPr>
+        <w:t>migrate</w:t>
+      </w:r>
+      <w:r>
+        <w:rPr>
+          <w:rFonts w:asciiTheme="majorHAnsi" w:hAnsiTheme="majorHAnsi"/>
+          <w:sz w:val="28"/>
+          <w:szCs w:val="28"/>
+        </w:rPr>
+        <w:t>.</w:t>
+      </w:r>
+    </w:p>
+    <w:p>
+      <w:pPr>
+        <w:pStyle w:val="ListParagraph"/>
+        <w:numPr>
+          <w:ilvl w:val="0"/>
+          <w:numId w:val="43"/>
+        </w:numPr>
+        <w:spacing w:before="240"/>
+        <w:rPr>
+          <w:rFonts w:asciiTheme="majorHAnsi" w:hAnsiTheme="majorHAnsi"/>
+          <w:sz w:val="28"/>
+          <w:szCs w:val="28"/>
+        </w:rPr>
+      </w:pPr>
+      <w:r>
+        <w:rPr>
+          <w:rStyle w:val="Strong"/>
+          <w:rFonts w:asciiTheme="majorHAnsi" w:hAnsiTheme="majorHAnsi" w:cs="Segoe UI"/>
+          <w:sz w:val="28"/>
+          <w:szCs w:val="28"/>
+        </w:rPr>
+        <w:t>Phát triển và kiểm thử</w:t>
+      </w:r>
+      <w:r>
+        <w:rPr>
+          <w:rFonts w:asciiTheme="majorHAnsi" w:hAnsiTheme="majorHAnsi"/>
+          <w:sz w:val="28"/>
+          <w:szCs w:val="28"/>
+        </w:rPr>
+        <w:t>: SQLite là một lựa chọn tốt cho việc phát triển và kiểm thử dự án Django.</w:t>
+      </w:r>
+    </w:p>
+    <w:p>
+      <w:pPr>
+        <w:pStyle w:val="ListParagraph"/>
+        <w:spacing w:before="240"/>
+        <w:ind w:left="720" w:firstLine="0"/>
+        <w:rPr>
+          <w:rFonts w:asciiTheme="majorHAnsi" w:hAnsiTheme="majorHAnsi"/>
+          <w:sz w:val="28"/>
+          <w:szCs w:val="28"/>
+        </w:rPr>
+      </w:pPr>
+      <w:r>
+        <w:rPr>
+          <w:rFonts w:asciiTheme="majorHAnsi" w:hAnsiTheme="majorHAnsi"/>
+          <w:sz w:val="28"/>
+          <w:szCs w:val="28"/>
+        </w:rPr>
+        <w:br w:type="page"/>
+      </w:r>
+    </w:p>
+    <w:p>
+      <w:pPr>
+        <w:pStyle w:val="ListParagraph"/>
+        <w:spacing w:before="240"/>
+        <w:ind w:left="720" w:firstLine="0"/>
+        <w:rPr>
+          <w:rFonts w:asciiTheme="majorHAnsi" w:hAnsiTheme="majorHAnsi"/>
+          <w:sz w:val="28"/>
+          <w:szCs w:val="28"/>
+        </w:rPr>
+      </w:pPr>
+    </w:p>
+    <w:p>
+      <w:pPr>
+        <w:pStyle w:val="Heading2"/>
+        <w:rPr>
+          <w:rFonts w:asciiTheme="majorHAnsi" w:hAnsiTheme="majorHAnsi"/>
+        </w:rPr>
+      </w:pPr>
+      <w:r>
+        <w:rPr>
+          <w:rFonts w:asciiTheme="majorHAnsi" w:hAnsiTheme="majorHAnsi"/>
+        </w:rPr>
+        <w:t>Ngôn ngữ front-end</w:t>
+      </w:r>
+    </w:p>
+    <w:p>
+      <w:pPr>
+        <w:pStyle w:val="Heading3"/>
+        <w:spacing w:after="240"/>
+        <w:rPr>
+          <w:color w:val="auto"/>
+          <w:sz w:val="28"/>
+        </w:rPr>
+      </w:pPr>
+      <w:r>
+        <w:rPr>
+          <w:b/>
+          <w:bCs/>
+          <w:color w:val="auto"/>
+          <w:sz w:val="28"/>
+        </w:rPr>
+        <w:t>HTML</w:t>
+      </w:r>
+      <w:r>
+        <w:rPr>
+          <w:color w:val="auto"/>
+          <w:sz w:val="28"/>
+        </w:rPr>
+        <w:t xml:space="preserve">: Ta có thể tạo các mẫu HTML cho các trang web trong Django bằng cách sử dụng template engine của Django. Để sử dụng HTML trong Django, tạo các file template HTML trong thư mục </w:t>
+      </w:r>
+      <w:r>
+        <w:rPr>
+          <w:rFonts w:cs="Courier New"/>
+          <w:b/>
+          <w:bCs/>
+          <w:color w:val="auto"/>
+          <w:sz w:val="28"/>
+        </w:rPr>
+        <w:t>templates</w:t>
+      </w:r>
+      <w:r>
+        <w:rPr>
+          <w:color w:val="auto"/>
+          <w:sz w:val="28"/>
+        </w:rPr>
+        <w:t xml:space="preserve"> của ứng dụng Django. Sau đó, render các template này trong views và trả về chúng như phản hồi từ server.</w:t>
+      </w:r>
+    </w:p>
+    <w:p>
+      <w:pPr>
+        <w:pStyle w:val="Heading3"/>
+        <w:spacing w:after="240"/>
+        <w:rPr>
+          <w:color w:val="auto"/>
+          <w:sz w:val="28"/>
+          <w:lang w:eastAsia="ja-JP"/>
+        </w:rPr>
+      </w:pPr>
+      <w:r>
+        <w:rPr>
+          <w:b/>
+          <w:bCs/>
+          <w:color w:val="auto"/>
+          <w:sz w:val="28"/>
+          <w:lang w:eastAsia="ja-JP"/>
+        </w:rPr>
+        <w:t>CSS</w:t>
+      </w:r>
+      <w:r>
+        <w:rPr>
+          <w:color w:val="auto"/>
+          <w:sz w:val="28"/>
+          <w:lang w:eastAsia="ja-JP"/>
+        </w:rPr>
+        <w:t xml:space="preserve">: Để sử dụng CSS trong Django, Ta có thể tạo các file CSS và lưu chúng trong thư mục </w:t>
+      </w:r>
+      <w:r>
+        <w:rPr>
+          <w:rFonts w:cs="Courier New"/>
+          <w:b/>
+          <w:bCs/>
+          <w:color w:val="auto"/>
+          <w:sz w:val="28"/>
+          <w:lang w:eastAsia="ja-JP"/>
+        </w:rPr>
+        <w:t>static</w:t>
+      </w:r>
+      <w:r>
+        <w:rPr>
+          <w:color w:val="auto"/>
+          <w:sz w:val="28"/>
+          <w:lang w:eastAsia="ja-JP"/>
+        </w:rPr>
+        <w:t xml:space="preserve"> của ứng dụng Django. Sau đó, liên kết các file CSS này với các template HTML bằng cách sử dụng các thẻ </w:t>
+      </w:r>
+      <w:r>
+        <w:rPr>
+          <w:rFonts w:cs="Courier New"/>
+          <w:b/>
+          <w:bCs/>
+          <w:color w:val="auto"/>
+          <w:sz w:val="28"/>
+          <w:lang w:eastAsia="ja-JP"/>
+        </w:rPr>
+        <w:t>&lt;link&gt;</w:t>
+      </w:r>
+      <w:r>
+        <w:rPr>
+          <w:color w:val="auto"/>
+          <w:sz w:val="28"/>
+          <w:lang w:eastAsia="ja-JP"/>
+        </w:rPr>
+        <w:t xml:space="preserve"> hoặc inline CSS trong các template.</w:t>
+      </w:r>
+    </w:p>
+    <w:p>
+      <w:pPr>
+        <w:pStyle w:val="Heading3"/>
+        <w:spacing w:after="240"/>
+        <w:rPr>
+          <w:color w:val="auto"/>
+          <w:sz w:val="28"/>
+          <w:lang w:eastAsia="ja-JP"/>
+        </w:rPr>
+      </w:pPr>
+      <w:r>
+        <w:rPr>
+          <w:b/>
+          <w:bCs/>
+          <w:color w:val="auto"/>
+          <w:sz w:val="28"/>
+          <w:lang w:eastAsia="ja-JP"/>
+        </w:rPr>
+        <w:t>JavaScript</w:t>
+      </w:r>
+      <w:r>
+        <w:rPr>
+          <w:color w:val="auto"/>
+          <w:sz w:val="28"/>
+          <w:lang w:eastAsia="ja-JP"/>
+        </w:rPr>
+        <w:t xml:space="preserve">: Có thể sử dụng JavaScript để thêm các tính năng tương tác động vào ứng dụng Django. Tương tự như CSS, tạo các file JavaScript và lưu chúng trong thư mục </w:t>
+      </w:r>
+      <w:r>
+        <w:rPr>
+          <w:rFonts w:cs="Courier New"/>
+          <w:b/>
+          <w:bCs/>
+          <w:color w:val="auto"/>
+          <w:sz w:val="28"/>
+          <w:lang w:eastAsia="ja-JP"/>
+        </w:rPr>
+        <w:t>static</w:t>
+      </w:r>
+      <w:r>
+        <w:rPr>
+          <w:color w:val="auto"/>
+          <w:sz w:val="28"/>
+          <w:lang w:eastAsia="ja-JP"/>
+        </w:rPr>
+        <w:t xml:space="preserve"> của ứng dụng Django. Sau đó</w:t>
+      </w:r>
+      <w:r>
+        <w:rPr>
+          <w:color w:val="auto"/>
+          <w:sz w:val="28"/>
+          <w:lang w:eastAsia="ja-JP"/>
+        </w:rPr>
+        <w:t>,</w:t>
+      </w:r>
+      <w:r>
+        <w:rPr>
+          <w:color w:val="auto"/>
+          <w:sz w:val="28"/>
+          <w:lang w:eastAsia="ja-JP"/>
+        </w:rPr>
+        <w:t xml:space="preserve"> liên kết các file JavaScript này với các template HTML bằng cách sử dụng các thẻ </w:t>
+      </w:r>
+      <w:r>
+        <w:rPr>
+          <w:rFonts w:cs="Courier New"/>
+          <w:b/>
+          <w:bCs/>
+          <w:color w:val="auto"/>
+          <w:sz w:val="28"/>
+          <w:lang w:eastAsia="ja-JP"/>
+        </w:rPr>
+        <w:t>&lt;script&gt;</w:t>
+      </w:r>
+      <w:r>
+        <w:rPr>
+          <w:color w:val="auto"/>
+          <w:sz w:val="28"/>
+          <w:lang w:eastAsia="ja-JP"/>
+        </w:rPr>
+        <w:t xml:space="preserve"> hoặc inline JavaScript trong các template.</w:t>
+      </w:r>
+    </w:p>
+    <w:p>
+      <w:pPr>
+        <w:pStyle w:val="Heading2"/>
+        <w:rPr>
+          <w:rFonts w:asciiTheme="majorHAnsi" w:hAnsiTheme="majorHAnsi"/>
+        </w:rPr>
+      </w:pPr>
+      <w:r>
+        <w:rPr>
+          <w:rFonts w:asciiTheme="majorHAnsi" w:hAnsiTheme="majorHAnsi"/>
+        </w:rPr>
+        <w:t>Công cụ hỗ trợ phát triển</w:t>
+      </w:r>
+    </w:p>
+    <w:p>
+      <w:pPr>
+        <w:pStyle w:val="Heading3"/>
+        <w:spacing w:after="240"/>
+        <w:rPr>
+          <w:color w:val="auto"/>
+          <w:sz w:val="28"/>
+        </w:rPr>
+      </w:pPr>
+      <w:r>
+        <w:rPr>
+          <w:b/>
+          <w:bCs/>
+          <w:color w:val="auto"/>
+          <w:sz w:val="28"/>
+          <w:bdr w:val="single" w:sz="2" w:space="0" w:color="E3E3E3" w:frame="1"/>
+        </w:rPr>
+        <w:t>GitHub</w:t>
+      </w:r>
+      <w:r>
+        <w:rPr>
+          <w:color w:val="auto"/>
+          <w:sz w:val="28"/>
+        </w:rPr>
+        <w:t>: GitHub là một nền tảng hosting mã nguồn mở cho các dự án phần mềm. Trong dự án Django, GitHub được sử dụng để lưu trữ mã nguồn, quản lý các phiên bản khác nhau của dự án thông qua Git. GitHub cũng cung cấp các tính năng như issue tracking, pull requests, và collaboration tools để hỗ trợ việc làm việc nhóm và phát triển phần mềm một cách hiệu quả.</w:t>
+      </w:r>
+    </w:p>
+    <w:p>
+      <w:pPr>
+        <w:pStyle w:val="Heading3"/>
+        <w:spacing w:after="240"/>
+        <w:rPr>
+          <w:color w:val="auto"/>
+          <w:sz w:val="28"/>
+          <w:lang w:eastAsia="ja-JP"/>
+        </w:rPr>
+      </w:pPr>
+      <w:r>
+        <w:rPr>
+          <w:b/>
+          <w:bCs/>
+          <w:color w:val="auto"/>
+          <w:sz w:val="28"/>
+          <w:bdr w:val="single" w:sz="2" w:space="0" w:color="E3E3E3" w:frame="1"/>
+          <w:lang w:eastAsia="ja-JP"/>
+        </w:rPr>
+        <w:t>Git</w:t>
+      </w:r>
+      <w:r>
+        <w:rPr>
+          <w:color w:val="auto"/>
+          <w:sz w:val="28"/>
+          <w:lang w:eastAsia="ja-JP"/>
+        </w:rPr>
+        <w:t xml:space="preserve">: Git là một hệ thống quản lý phiên bản phổ biến, được sử dụng để theo dõi các thay đổi trong mã nguồn của dự án. </w:t>
+      </w:r>
+      <w:r>
+        <w:rPr>
+          <w:color w:val="auto"/>
+          <w:sz w:val="28"/>
+          <w:lang w:eastAsia="ja-JP"/>
+        </w:rPr>
+        <w:t>Giúp việc quản lí phiên bản dự án cá nhân hiệu quả.</w:t>
+      </w:r>
+    </w:p>
+    <w:p>
+      <w:pPr>
+        <w:pStyle w:val="Heading3"/>
+        <w:spacing w:after="240"/>
+        <w:rPr>
+          <w:color w:val="auto"/>
+          <w:sz w:val="28"/>
+          <w:lang w:eastAsia="ja-JP"/>
+        </w:rPr>
+      </w:pPr>
+      <w:r>
+        <w:rPr>
+          <w:b/>
+          <w:bCs/>
+          <w:color w:val="auto"/>
+          <w:sz w:val="28"/>
+          <w:bdr w:val="single" w:sz="2" w:space="0" w:color="E3E3E3" w:frame="1"/>
+          <w:lang w:eastAsia="ja-JP"/>
+        </w:rPr>
+        <w:t>PyCharm</w:t>
+      </w:r>
+      <w:r>
+        <w:rPr>
+          <w:color w:val="auto"/>
+          <w:sz w:val="28"/>
+          <w:lang w:eastAsia="ja-JP"/>
+        </w:rPr>
+        <w:t xml:space="preserve">: PyCharm là một </w:t>
+      </w:r>
+      <w:r>
+        <w:rPr>
+          <w:color w:val="auto"/>
+          <w:sz w:val="28"/>
+          <w:lang w:eastAsia="ja-JP"/>
+        </w:rPr>
+        <w:t xml:space="preserve">IDE </w:t>
+      </w:r>
+      <w:r>
+        <w:rPr>
+          <w:color w:val="auto"/>
+          <w:sz w:val="28"/>
+          <w:lang w:eastAsia="ja-JP"/>
+        </w:rPr>
+        <w:t>mạnh mẽ cho Python, cung cấp các công cụ để phát triển, debug và quản lý dự án Python. Trong dự án Django, PyCharm được sử dụng để viết mã nguồn Python, tạo và chỉnh sửa các template HTML và các file CSS, JavaScript. Nó cũng cung cấp tích hợp với Git để quản lý phiên bản của dự án.</w:t>
+      </w:r>
+    </w:p>
+    <w:p>
+      <w:pPr>
+        <w:pStyle w:val="Heading3"/>
+        <w:spacing w:after="240"/>
+        <w:rPr>
+          <w:color w:val="auto"/>
+          <w:sz w:val="28"/>
+          <w:lang w:eastAsia="ja-JP"/>
+        </w:rPr>
+      </w:pPr>
+      <w:r>
+        <w:rPr>
+          <w:b/>
+          <w:bCs/>
+          <w:color w:val="auto"/>
+          <w:sz w:val="28"/>
+          <w:bdr w:val="single" w:sz="2" w:space="0" w:color="E3E3E3" w:frame="1"/>
+          <w:lang w:eastAsia="ja-JP"/>
+        </w:rPr>
+        <w:t>Visual Studio Code</w:t>
+      </w:r>
+      <w:r>
+        <w:rPr>
+          <w:color w:val="auto"/>
+          <w:sz w:val="28"/>
+          <w:lang w:eastAsia="ja-JP"/>
+        </w:rPr>
+        <w:t>: Visual Studio Code (VS Code) là một trình biên tập mã nguồn mở và miễn phí, được sử dụng rộng rãi trong cộng đồng phát triển phần mềm. Trong dự án Django, VS Code cung cấp các tính năng như syntax highlighting, code completion, và debugging cho Python, HTML, CSS và JavaScript. Nó cũng hỗ trợ tích hợp với Git và các tiện ích mở rộng giúp tăng cường hiệu suất làm việc.</w:t>
+      </w:r>
+    </w:p>
+    <w:p>
+      <w:pPr>
+        <w:spacing w:after="240"/>
+        <w:ind w:left="720"/>
+        <w:rPr>
+          <w:rFonts w:asciiTheme="majorHAnsi" w:hAnsiTheme="majorHAnsi"/>
+          <w:sz w:val="28"/>
+        </w:rPr>
+      </w:pPr>
+    </w:p>
+    <w:p>
+      <w:pPr>
+        <w:spacing w:after="240"/>
+        <w:ind w:firstLine="284"/>
+        <w:rPr>
+          <w:rFonts w:asciiTheme="majorHAnsi" w:hAnsiTheme="majorHAnsi"/>
+          <w:sz w:val="28"/>
         </w:rPr>
       </w:pPr>
     </w:p>
@@ -2692,6 +3557,7 @@
       <w:pgSz w:w="12240" w:h="15840"/>
       <w:pgMar w:top="1280" w:right="900" w:bottom="280" w:left="1180" w:header="734" w:footer="0" w:gutter="0"/>
       <w:cols w:space="720"/>
+      <w:docGrid w:linePitch="299"/>
     </w:sectPr>
   </w:body>
 </w:document>
@@ -2752,7 +3618,7 @@
       <mc:AlternateContent>
         <mc:Choice Requires="wps">
           <w:drawing>
-            <wp:anchor distT="0" distB="0" distL="0" distR="0" simplePos="0" relativeHeight="251657728" behindDoc="1" locked="0" layoutInCell="1" allowOverlap="1" wp14:anchorId="4B69933E" wp14:editId="2C4280A7">
+            <wp:anchor distT="0" distB="0" distL="0" distR="0" simplePos="0" relativeHeight="251658240" behindDoc="1" locked="0" layoutInCell="1" allowOverlap="1" wp14:anchorId="4B69933E" wp14:editId="2C4280A7">
               <wp:simplePos x="0" y="0"/>
               <wp:positionH relativeFrom="page">
                 <wp:posOffset>811530</wp:posOffset>
@@ -2865,7 +3731,7 @@
               <v:stroke joinstyle="miter"/>
               <v:path gradientshapeok="t" o:connecttype="rect"/>
             </v:shapetype>
-            <v:shape id="Textbox 4" o:spid="_x0000_s1026" type="#_x0000_t202" style="position:absolute;margin-left:63.9pt;margin-top:35.7pt;width:300.75pt;height:25.1pt;z-index:-251658752;visibility:visible;mso-wrap-style:square;mso-wrap-distance-left:0;mso-wrap-distance-top:0;mso-wrap-distance-right:0;mso-wrap-distance-bottom:0;mso-position-horizontal:absolute;mso-position-horizontal-relative:page;mso-position-vertical:absolute;mso-position-vertical-relative:page;v-text-anchor:top" o:gfxdata="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" filled="f" stroked="f">
+            <v:shape id="Textbox 4" o:spid="_x0000_s1026" type="#_x0000_t202" style="position:absolute;margin-left:63.9pt;margin-top:35.7pt;width:300.75pt;height:25.1pt;z-index:-251658240;visibility:visible;mso-wrap-style:square;mso-wrap-distance-left:0;mso-wrap-distance-top:0;mso-wrap-distance-right:0;mso-wrap-distance-bottom:0;mso-position-horizontal:absolute;mso-position-horizontal-relative:page;mso-position-vertical:absolute;mso-position-vertical-relative:page;v-text-anchor:top" o:gfxdata="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" filled="f" stroked="f">
               <v:textbox inset="0,0,0,0">
                 <w:txbxContent>
                   <w:p>
@@ -2947,6 +3813,119 @@
 <file path=word/numbering.xml><?xml version="1.0" encoding="utf-8"?>
 <w:numbering xmlns:wpc="http://schemas.microsoft.com/office/word/2010/wordprocessingCanvas" xmlns:cx="http://schemas.microsoft.com/office/drawing/2014/chartex" xmlns:cx1="http://schemas.microsoft.com/office/drawing/2015/9/8/chartex" xmlns:cx2="http://schemas.microsoft.com/office/drawing/2015/10/21/chartex" xmlns:cx3="http://schemas.microsoft.com/office/drawing/2016/5/9/chartex" xmlns:cx4="http://schemas.microsoft.com/office/drawing/2016/5/10/chartex" xmlns:cx5="http://schemas.microsoft.com/office/drawing/2016/5/11/chartex" xmlns:cx6="http://schemas.microsoft.com/office/drawing/2016/5/12/chartex" xmlns:cx7="http://schemas.microsoft.com/office/drawing/2016/5/13/chartex" xmlns:cx8="http://schemas.microsoft.com/office/drawing/2016/5/14/chartex" xmlns:mc="http://schemas.openxmlformats.org/markup-compatibility/2006" xmlns:aink="http://schemas.microsoft.com/office/drawing/2016/ink" xmlns:am3d="http://schemas.microsoft.com/office/drawing/2017/model3d" xmlns:o="urn:schemas-microsoft-com:office:office" xmlns:r="http://schemas.openxmlformats.org/officeDocument/2006/relationships" xmlns:m="http://schemas.openxmlformats.org/officeDocument/2006/math" xmlns:v="urn:schemas-microsoft-com:vml" xmlns:wp14="http://schemas.microsoft.com/office/word/2010/wordprocessingDrawing" xmlns:wp="http://schemas.openxmlformats.org/drawingml/2006/wordprocessingDrawing" xmlns:w10="urn:schemas-microsoft-com:office:word" xmlns:w="http://schemas.openxmlformats.org/wordprocessingml/2006/main" xmlns:w14="http://schemas.microsoft.com/office/word/2010/wordml" xmlns:w15="http://schemas.microsoft.com/office/word/2012/wordml" xmlns:w16cid="http://schemas.microsoft.com/office/word/2016/wordml/cid" xmlns:w16se="http://schemas.microsoft.com/office/word/2015/wordml/symex" xmlns:wpg="http://schemas.microsoft.com/office/word/2010/wordprocessingGroup" xmlns:wpi="http://schemas.microsoft.com/office/word/2010/wordprocessingInk" xmlns:wne="http://schemas.microsoft.com/office/word/2006/wordml" xmlns:wps="http://schemas.microsoft.com/office/word/2010/wordprocessingShape" mc:Ignorable="w14 w15 w16se w16cid wp14">
   <w:abstractNum w:abstractNumId="0" w15:restartNumberingAfterBreak="0">
+    <w:nsid w:val="024A04C5"/>
+    <w:multiLevelType w:val="multilevel"/>
+    <w:tmpl w:val="46767F3E"/>
+    <w:lvl w:ilvl="0">
+      <w:start w:val="1"/>
+      <w:numFmt w:val="decimal"/>
+      <w:lvlText w:val="%1."/>
+      <w:lvlJc w:val="left"/>
+      <w:pPr>
+        <w:tabs>
+          <w:tab w:val="num" w:pos="720"/>
+        </w:tabs>
+        <w:ind w:left="720" w:hanging="360"/>
+      </w:pPr>
+    </w:lvl>
+    <w:lvl w:ilvl="1" w:tentative="1">
+      <w:start w:val="1"/>
+      <w:numFmt w:val="decimal"/>
+      <w:lvlText w:val="%2."/>
+      <w:lvlJc w:val="left"/>
+      <w:pPr>
+        <w:tabs>
+          <w:tab w:val="num" w:pos="1440"/>
+        </w:tabs>
+        <w:ind w:left="1440" w:hanging="360"/>
+      </w:pPr>
+    </w:lvl>
+    <w:lvl w:ilvl="2" w:tentative="1">
+      <w:start w:val="1"/>
+      <w:numFmt w:val="decimal"/>
+      <w:lvlText w:val="%3."/>
+      <w:lvlJc w:val="left"/>
+      <w:pPr>
+        <w:tabs>
+          <w:tab w:val="num" w:pos="2160"/>
+        </w:tabs>
+        <w:ind w:left="2160" w:hanging="360"/>
+      </w:pPr>
+    </w:lvl>
+    <w:lvl w:ilvl="3" w:tentative="1">
+      <w:start w:val="1"/>
+      <w:numFmt w:val="decimal"/>
+      <w:lvlText w:val="%4."/>
+      <w:lvlJc w:val="left"/>
+      <w:pPr>
+        <w:tabs>
+          <w:tab w:val="num" w:pos="2880"/>
+        </w:tabs>
+        <w:ind w:left="2880" w:hanging="360"/>
+      </w:pPr>
+    </w:lvl>
+    <w:lvl w:ilvl="4" w:tentative="1">
+      <w:start w:val="1"/>
+      <w:numFmt w:val="decimal"/>
+      <w:lvlText w:val="%5."/>
+      <w:lvlJc w:val="left"/>
+      <w:pPr>
+        <w:tabs>
+          <w:tab w:val="num" w:pos="3600"/>
+        </w:tabs>
+        <w:ind w:left="3600" w:hanging="360"/>
+      </w:pPr>
+    </w:lvl>
+    <w:lvl w:ilvl="5" w:tentative="1">
+      <w:start w:val="1"/>
+      <w:numFmt w:val="decimal"/>
+      <w:lvlText w:val="%6."/>
+      <w:lvlJc w:val="left"/>
+      <w:pPr>
+        <w:tabs>
+          <w:tab w:val="num" w:pos="4320"/>
+        </w:tabs>
+        <w:ind w:left="4320" w:hanging="360"/>
+      </w:pPr>
+    </w:lvl>
+    <w:lvl w:ilvl="6" w:tentative="1">
+      <w:start w:val="1"/>
+      <w:numFmt w:val="decimal"/>
+      <w:lvlText w:val="%7."/>
+      <w:lvlJc w:val="left"/>
+      <w:pPr>
+        <w:tabs>
+          <w:tab w:val="num" w:pos="5040"/>
+        </w:tabs>
+        <w:ind w:left="5040" w:hanging="360"/>
+      </w:pPr>
+    </w:lvl>
+    <w:lvl w:ilvl="7" w:tentative="1">
+      <w:start w:val="1"/>
+      <w:numFmt w:val="decimal"/>
+      <w:lvlText w:val="%8."/>
+      <w:lvlJc w:val="left"/>
+      <w:pPr>
+        <w:tabs>
+          <w:tab w:val="num" w:pos="5760"/>
+        </w:tabs>
+        <w:ind w:left="5760" w:hanging="360"/>
+      </w:pPr>
+    </w:lvl>
+    <w:lvl w:ilvl="8" w:tentative="1">
+      <w:start w:val="1"/>
+      <w:numFmt w:val="decimal"/>
+      <w:lvlText w:val="%9."/>
+      <w:lvlJc w:val="left"/>
+      <w:pPr>
+        <w:tabs>
+          <w:tab w:val="num" w:pos="6480"/>
+        </w:tabs>
+        <w:ind w:left="6480" w:hanging="360"/>
+      </w:pPr>
+    </w:lvl>
+  </w:abstractNum>
+  <w:abstractNum w:abstractNumId="1" w15:restartNumberingAfterBreak="0">
     <w:nsid w:val="0A5C2F29"/>
     <w:multiLevelType w:val="hybridMultilevel"/>
     <w:tmpl w:val="F438B22C"/>
@@ -3067,7 +4046,7 @@
       </w:rPr>
     </w:lvl>
   </w:abstractNum>
-  <w:abstractNum w:abstractNumId="1" w15:restartNumberingAfterBreak="0">
+  <w:abstractNum w:abstractNumId="2" w15:restartNumberingAfterBreak="0">
     <w:nsid w:val="0A946E1F"/>
     <w:multiLevelType w:val="multilevel"/>
     <w:tmpl w:val="0409001F"/>
@@ -3153,7 +4132,7 @@
       </w:pPr>
     </w:lvl>
   </w:abstractNum>
-  <w:abstractNum w:abstractNumId="2" w15:restartNumberingAfterBreak="0">
+  <w:abstractNum w:abstractNumId="3" w15:restartNumberingAfterBreak="0">
     <w:nsid w:val="0FA31528"/>
     <w:multiLevelType w:val="multilevel"/>
     <w:tmpl w:val="0409001F"/>
@@ -3239,7 +4218,7 @@
       </w:pPr>
     </w:lvl>
   </w:abstractNum>
-  <w:abstractNum w:abstractNumId="3" w15:restartNumberingAfterBreak="0">
+  <w:abstractNum w:abstractNumId="4" w15:restartNumberingAfterBreak="0">
     <w:nsid w:val="1700159F"/>
     <w:multiLevelType w:val="multilevel"/>
     <w:tmpl w:val="49442BB8"/>
@@ -3325,7 +4304,7 @@
       </w:pPr>
     </w:lvl>
   </w:abstractNum>
-  <w:abstractNum w:abstractNumId="4" w15:restartNumberingAfterBreak="0">
+  <w:abstractNum w:abstractNumId="5" w15:restartNumberingAfterBreak="0">
     <w:nsid w:val="17536E69"/>
     <w:multiLevelType w:val="hybridMultilevel"/>
     <w:tmpl w:val="25069AF0"/>
@@ -3411,7 +4390,7 @@
       </w:pPr>
     </w:lvl>
   </w:abstractNum>
-  <w:abstractNum w:abstractNumId="5" w15:restartNumberingAfterBreak="0">
+  <w:abstractNum w:abstractNumId="6" w15:restartNumberingAfterBreak="0">
     <w:nsid w:val="1973091A"/>
     <w:multiLevelType w:val="hybridMultilevel"/>
     <w:tmpl w:val="C46CE322"/>
@@ -3532,7 +4511,7 @@
       </w:rPr>
     </w:lvl>
   </w:abstractNum>
-  <w:abstractNum w:abstractNumId="6" w15:restartNumberingAfterBreak="0">
+  <w:abstractNum w:abstractNumId="7" w15:restartNumberingAfterBreak="0">
     <w:nsid w:val="22C505FB"/>
     <w:multiLevelType w:val="multilevel"/>
     <w:tmpl w:val="0409001F"/>
@@ -3618,7 +4597,7 @@
       </w:pPr>
     </w:lvl>
   </w:abstractNum>
-  <w:abstractNum w:abstractNumId="7" w15:restartNumberingAfterBreak="0">
+  <w:abstractNum w:abstractNumId="8" w15:restartNumberingAfterBreak="0">
     <w:nsid w:val="2E7B6D8B"/>
     <w:multiLevelType w:val="hybridMultilevel"/>
     <w:tmpl w:val="9BB2A4AA"/>
@@ -3739,7 +4718,7 @@
       </w:rPr>
     </w:lvl>
   </w:abstractNum>
-  <w:abstractNum w:abstractNumId="8" w15:restartNumberingAfterBreak="0">
+  <w:abstractNum w:abstractNumId="9" w15:restartNumberingAfterBreak="0">
     <w:nsid w:val="2FA45AA9"/>
     <w:multiLevelType w:val="hybridMultilevel"/>
     <w:tmpl w:val="BF3C1AAA"/>
@@ -3825,7 +4804,7 @@
       </w:pPr>
     </w:lvl>
   </w:abstractNum>
-  <w:abstractNum w:abstractNumId="9" w15:restartNumberingAfterBreak="0">
+  <w:abstractNum w:abstractNumId="10" w15:restartNumberingAfterBreak="0">
     <w:nsid w:val="32762140"/>
     <w:multiLevelType w:val="multilevel"/>
     <w:tmpl w:val="04090025"/>
@@ -3920,7 +4899,7 @@
       </w:pPr>
     </w:lvl>
   </w:abstractNum>
-  <w:abstractNum w:abstractNumId="10" w15:restartNumberingAfterBreak="0">
+  <w:abstractNum w:abstractNumId="11" w15:restartNumberingAfterBreak="0">
     <w:nsid w:val="35F404D4"/>
     <w:multiLevelType w:val="hybridMultilevel"/>
     <w:tmpl w:val="CA7C901C"/>
@@ -4033,7 +5012,7 @@
       </w:rPr>
     </w:lvl>
   </w:abstractNum>
-  <w:abstractNum w:abstractNumId="11" w15:restartNumberingAfterBreak="0">
+  <w:abstractNum w:abstractNumId="12" w15:restartNumberingAfterBreak="0">
     <w:nsid w:val="3BF309C5"/>
     <w:multiLevelType w:val="hybridMultilevel"/>
     <w:tmpl w:val="CFEE5F1A"/>
@@ -4122,7 +5101,7 @@
       </w:pPr>
     </w:lvl>
   </w:abstractNum>
-  <w:abstractNum w:abstractNumId="12" w15:restartNumberingAfterBreak="0">
+  <w:abstractNum w:abstractNumId="13" w15:restartNumberingAfterBreak="0">
     <w:nsid w:val="4175619D"/>
     <w:multiLevelType w:val="hybridMultilevel"/>
     <w:tmpl w:val="38BCF47E"/>
@@ -4235,7 +5214,7 @@
       </w:rPr>
     </w:lvl>
   </w:abstractNum>
-  <w:abstractNum w:abstractNumId="13" w15:restartNumberingAfterBreak="0">
+  <w:abstractNum w:abstractNumId="14" w15:restartNumberingAfterBreak="0">
     <w:nsid w:val="4482603D"/>
     <w:multiLevelType w:val="hybridMultilevel"/>
     <w:tmpl w:val="CD7E02D0"/>
@@ -4322,7 +5301,7 @@
       </w:pPr>
     </w:lvl>
   </w:abstractNum>
-  <w:abstractNum w:abstractNumId="14" w15:restartNumberingAfterBreak="0">
+  <w:abstractNum w:abstractNumId="15" w15:restartNumberingAfterBreak="0">
     <w:nsid w:val="47F130CC"/>
     <w:multiLevelType w:val="multilevel"/>
     <w:tmpl w:val="18EEA128"/>
@@ -4440,7 +5419,120 @@
       </w:rPr>
     </w:lvl>
   </w:abstractNum>
-  <w:abstractNum w:abstractNumId="15" w15:restartNumberingAfterBreak="0">
+  <w:abstractNum w:abstractNumId="16" w15:restartNumberingAfterBreak="0">
+    <w:nsid w:val="48C20E81"/>
+    <w:multiLevelType w:val="multilevel"/>
+    <w:tmpl w:val="37FABB40"/>
+    <w:lvl w:ilvl="0">
+      <w:start w:val="1"/>
+      <w:numFmt w:val="decimal"/>
+      <w:lvlText w:val="%1."/>
+      <w:lvlJc w:val="left"/>
+      <w:pPr>
+        <w:tabs>
+          <w:tab w:val="num" w:pos="720"/>
+        </w:tabs>
+        <w:ind w:left="720" w:hanging="360"/>
+      </w:pPr>
+    </w:lvl>
+    <w:lvl w:ilvl="1" w:tentative="1">
+      <w:start w:val="1"/>
+      <w:numFmt w:val="decimal"/>
+      <w:lvlText w:val="%2."/>
+      <w:lvlJc w:val="left"/>
+      <w:pPr>
+        <w:tabs>
+          <w:tab w:val="num" w:pos="1440"/>
+        </w:tabs>
+        <w:ind w:left="1440" w:hanging="360"/>
+      </w:pPr>
+    </w:lvl>
+    <w:lvl w:ilvl="2" w:tentative="1">
+      <w:start w:val="1"/>
+      <w:numFmt w:val="decimal"/>
+      <w:lvlText w:val="%3."/>
+      <w:lvlJc w:val="left"/>
+      <w:pPr>
+        <w:tabs>
+          <w:tab w:val="num" w:pos="2160"/>
+        </w:tabs>
+        <w:ind w:left="2160" w:hanging="360"/>
+      </w:pPr>
+    </w:lvl>
+    <w:lvl w:ilvl="3" w:tentative="1">
+      <w:start w:val="1"/>
+      <w:numFmt w:val="decimal"/>
+      <w:lvlText w:val="%4."/>
+      <w:lvlJc w:val="left"/>
+      <w:pPr>
+        <w:tabs>
+          <w:tab w:val="num" w:pos="2880"/>
+        </w:tabs>
+        <w:ind w:left="2880" w:hanging="360"/>
+      </w:pPr>
+    </w:lvl>
+    <w:lvl w:ilvl="4" w:tentative="1">
+      <w:start w:val="1"/>
+      <w:numFmt w:val="decimal"/>
+      <w:lvlText w:val="%5."/>
+      <w:lvlJc w:val="left"/>
+      <w:pPr>
+        <w:tabs>
+          <w:tab w:val="num" w:pos="3600"/>
+        </w:tabs>
+        <w:ind w:left="3600" w:hanging="360"/>
+      </w:pPr>
+    </w:lvl>
+    <w:lvl w:ilvl="5" w:tentative="1">
+      <w:start w:val="1"/>
+      <w:numFmt w:val="decimal"/>
+      <w:lvlText w:val="%6."/>
+      <w:lvlJc w:val="left"/>
+      <w:pPr>
+        <w:tabs>
+          <w:tab w:val="num" w:pos="4320"/>
+        </w:tabs>
+        <w:ind w:left="4320" w:hanging="360"/>
+      </w:pPr>
+    </w:lvl>
+    <w:lvl w:ilvl="6" w:tentative="1">
+      <w:start w:val="1"/>
+      <w:numFmt w:val="decimal"/>
+      <w:lvlText w:val="%7."/>
+      <w:lvlJc w:val="left"/>
+      <w:pPr>
+        <w:tabs>
+          <w:tab w:val="num" w:pos="5040"/>
+        </w:tabs>
+        <w:ind w:left="5040" w:hanging="360"/>
+      </w:pPr>
+    </w:lvl>
+    <w:lvl w:ilvl="7" w:tentative="1">
+      <w:start w:val="1"/>
+      <w:numFmt w:val="decimal"/>
+      <w:lvlText w:val="%8."/>
+      <w:lvlJc w:val="left"/>
+      <w:pPr>
+        <w:tabs>
+          <w:tab w:val="num" w:pos="5760"/>
+        </w:tabs>
+        <w:ind w:left="5760" w:hanging="360"/>
+      </w:pPr>
+    </w:lvl>
+    <w:lvl w:ilvl="8" w:tentative="1">
+      <w:start w:val="1"/>
+      <w:numFmt w:val="decimal"/>
+      <w:lvlText w:val="%9."/>
+      <w:lvlJc w:val="left"/>
+      <w:pPr>
+        <w:tabs>
+          <w:tab w:val="num" w:pos="6480"/>
+        </w:tabs>
+        <w:ind w:left="6480" w:hanging="360"/>
+      </w:pPr>
+    </w:lvl>
+  </w:abstractNum>
+  <w:abstractNum w:abstractNumId="17" w15:restartNumberingAfterBreak="0">
     <w:nsid w:val="4BA66E3A"/>
     <w:multiLevelType w:val="hybridMultilevel"/>
     <w:tmpl w:val="CC603B1A"/>
@@ -4561,7 +5653,7 @@
       </w:rPr>
     </w:lvl>
   </w:abstractNum>
-  <w:abstractNum w:abstractNumId="16" w15:restartNumberingAfterBreak="0">
+  <w:abstractNum w:abstractNumId="18" w15:restartNumberingAfterBreak="0">
     <w:nsid w:val="4BF837CA"/>
     <w:multiLevelType w:val="hybridMultilevel"/>
     <w:tmpl w:val="1A904E86"/>
@@ -4674,7 +5766,7 @@
       </w:rPr>
     </w:lvl>
   </w:abstractNum>
-  <w:abstractNum w:abstractNumId="17" w15:restartNumberingAfterBreak="0">
+  <w:abstractNum w:abstractNumId="19" w15:restartNumberingAfterBreak="0">
     <w:nsid w:val="56D90021"/>
     <w:multiLevelType w:val="multilevel"/>
     <w:tmpl w:val="59FEE804"/>
@@ -4810,7 +5902,7 @@
       </w:rPr>
     </w:lvl>
   </w:abstractNum>
-  <w:abstractNum w:abstractNumId="18" w15:restartNumberingAfterBreak="0">
+  <w:abstractNum w:abstractNumId="20" w15:restartNumberingAfterBreak="0">
     <w:nsid w:val="57203030"/>
     <w:multiLevelType w:val="hybridMultilevel"/>
     <w:tmpl w:val="D3BED44C"/>
@@ -4931,7 +6023,7 @@
       </w:rPr>
     </w:lvl>
   </w:abstractNum>
-  <w:abstractNum w:abstractNumId="19" w15:restartNumberingAfterBreak="0">
+  <w:abstractNum w:abstractNumId="21" w15:restartNumberingAfterBreak="0">
     <w:nsid w:val="5A1775FF"/>
     <w:multiLevelType w:val="multilevel"/>
     <w:tmpl w:val="3A9834BE"/>
@@ -5044,7 +6136,7 @@
       </w:rPr>
     </w:lvl>
   </w:abstractNum>
-  <w:abstractNum w:abstractNumId="20" w15:restartNumberingAfterBreak="0">
+  <w:abstractNum w:abstractNumId="22" w15:restartNumberingAfterBreak="0">
     <w:nsid w:val="5C5212BB"/>
     <w:multiLevelType w:val="multilevel"/>
     <w:tmpl w:val="F8E87DBC"/>
@@ -5130,7 +6222,7 @@
       </w:pPr>
     </w:lvl>
   </w:abstractNum>
-  <w:abstractNum w:abstractNumId="21" w15:restartNumberingAfterBreak="0">
+  <w:abstractNum w:abstractNumId="23" w15:restartNumberingAfterBreak="0">
     <w:nsid w:val="6043486C"/>
     <w:multiLevelType w:val="hybridMultilevel"/>
     <w:tmpl w:val="3BC8D32C"/>
@@ -5251,7 +6343,7 @@
       </w:rPr>
     </w:lvl>
   </w:abstractNum>
-  <w:abstractNum w:abstractNumId="22" w15:restartNumberingAfterBreak="0">
+  <w:abstractNum w:abstractNumId="24" w15:restartNumberingAfterBreak="0">
     <w:nsid w:val="60781B48"/>
     <w:multiLevelType w:val="hybridMultilevel"/>
     <w:tmpl w:val="8A3A5548"/>
@@ -5372,7 +6464,7 @@
       </w:rPr>
     </w:lvl>
   </w:abstractNum>
-  <w:abstractNum w:abstractNumId="23" w15:restartNumberingAfterBreak="0">
+  <w:abstractNum w:abstractNumId="25" w15:restartNumberingAfterBreak="0">
     <w:nsid w:val="615F4BC2"/>
     <w:multiLevelType w:val="multilevel"/>
     <w:tmpl w:val="0BA88FDC"/>
@@ -5458,7 +6550,7 @@
       </w:pPr>
     </w:lvl>
   </w:abstractNum>
-  <w:abstractNum w:abstractNumId="24" w15:restartNumberingAfterBreak="0">
+  <w:abstractNum w:abstractNumId="26" w15:restartNumberingAfterBreak="0">
     <w:nsid w:val="61A00D0E"/>
     <w:multiLevelType w:val="hybridMultilevel"/>
     <w:tmpl w:val="F9EA5384"/>
@@ -5544,7 +6636,7 @@
       </w:pPr>
     </w:lvl>
   </w:abstractNum>
-  <w:abstractNum w:abstractNumId="25" w15:restartNumberingAfterBreak="0">
+  <w:abstractNum w:abstractNumId="27" w15:restartNumberingAfterBreak="0">
     <w:nsid w:val="64392AD9"/>
     <w:multiLevelType w:val="hybridMultilevel"/>
     <w:tmpl w:val="07B87A62"/>
@@ -5657,7 +6749,7 @@
       </w:rPr>
     </w:lvl>
   </w:abstractNum>
-  <w:abstractNum w:abstractNumId="26" w15:restartNumberingAfterBreak="0">
+  <w:abstractNum w:abstractNumId="28" w15:restartNumberingAfterBreak="0">
     <w:nsid w:val="66C9789A"/>
     <w:multiLevelType w:val="hybridMultilevel"/>
     <w:tmpl w:val="15C81622"/>
@@ -5778,7 +6870,7 @@
       </w:rPr>
     </w:lvl>
   </w:abstractNum>
-  <w:abstractNum w:abstractNumId="27" w15:restartNumberingAfterBreak="0">
+  <w:abstractNum w:abstractNumId="29" w15:restartNumberingAfterBreak="0">
     <w:nsid w:val="6B06087A"/>
     <w:multiLevelType w:val="multilevel"/>
     <w:tmpl w:val="0409001F"/>
@@ -5864,7 +6956,7 @@
       </w:pPr>
     </w:lvl>
   </w:abstractNum>
-  <w:abstractNum w:abstractNumId="28" w15:restartNumberingAfterBreak="0">
+  <w:abstractNum w:abstractNumId="30" w15:restartNumberingAfterBreak="0">
     <w:nsid w:val="6BDA674C"/>
     <w:multiLevelType w:val="multilevel"/>
     <w:tmpl w:val="0409001F"/>
@@ -5950,7 +7042,120 @@
       </w:pPr>
     </w:lvl>
   </w:abstractNum>
-  <w:abstractNum w:abstractNumId="29" w15:restartNumberingAfterBreak="0">
+  <w:abstractNum w:abstractNumId="31" w15:restartNumberingAfterBreak="0">
+    <w:nsid w:val="711E6558"/>
+    <w:multiLevelType w:val="hybridMultilevel"/>
+    <w:tmpl w:val="58B8F020"/>
+    <w:lvl w:ilvl="0" w:tplc="04090001">
+      <w:start w:val="1"/>
+      <w:numFmt w:val="bullet"/>
+      <w:lvlText w:val=""/>
+      <w:lvlJc w:val="left"/>
+      <w:pPr>
+        <w:ind w:left="720" w:hanging="360"/>
+      </w:pPr>
+      <w:rPr>
+        <w:rFonts w:ascii="Symbol" w:hAnsi="Symbol" w:hint="default"/>
+      </w:rPr>
+    </w:lvl>
+    <w:lvl w:ilvl="1" w:tplc="04090003" w:tentative="1">
+      <w:start w:val="1"/>
+      <w:numFmt w:val="bullet"/>
+      <w:lvlText w:val="o"/>
+      <w:lvlJc w:val="left"/>
+      <w:pPr>
+        <w:ind w:left="1440" w:hanging="360"/>
+      </w:pPr>
+      <w:rPr>
+        <w:rFonts w:ascii="Courier New" w:hAnsi="Courier New" w:cs="Courier New" w:hint="default"/>
+      </w:rPr>
+    </w:lvl>
+    <w:lvl w:ilvl="2" w:tplc="04090005" w:tentative="1">
+      <w:start w:val="1"/>
+      <w:numFmt w:val="bullet"/>
+      <w:lvlText w:val=""/>
+      <w:lvlJc w:val="left"/>
+      <w:pPr>
+        <w:ind w:left="2160" w:hanging="360"/>
+      </w:pPr>
+      <w:rPr>
+        <w:rFonts w:ascii="Wingdings" w:hAnsi="Wingdings" w:hint="default"/>
+      </w:rPr>
+    </w:lvl>
+    <w:lvl w:ilvl="3" w:tplc="04090001" w:tentative="1">
+      <w:start w:val="1"/>
+      <w:numFmt w:val="bullet"/>
+      <w:lvlText w:val=""/>
+      <w:lvlJc w:val="left"/>
+      <w:pPr>
+        <w:ind w:left="2880" w:hanging="360"/>
+      </w:pPr>
+      <w:rPr>
+        <w:rFonts w:ascii="Symbol" w:hAnsi="Symbol" w:hint="default"/>
+      </w:rPr>
+    </w:lvl>
+    <w:lvl w:ilvl="4" w:tplc="04090003" w:tentative="1">
+      <w:start w:val="1"/>
+      <w:numFmt w:val="bullet"/>
+      <w:lvlText w:val="o"/>
+      <w:lvlJc w:val="left"/>
+      <w:pPr>
+        <w:ind w:left="3600" w:hanging="360"/>
+      </w:pPr>
+      <w:rPr>
+        <w:rFonts w:ascii="Courier New" w:hAnsi="Courier New" w:cs="Courier New" w:hint="default"/>
+      </w:rPr>
+    </w:lvl>
+    <w:lvl w:ilvl="5" w:tplc="04090005" w:tentative="1">
+      <w:start w:val="1"/>
+      <w:numFmt w:val="bullet"/>
+      <w:lvlText w:val=""/>
+      <w:lvlJc w:val="left"/>
+      <w:pPr>
+        <w:ind w:left="4320" w:hanging="360"/>
+      </w:pPr>
+      <w:rPr>
+        <w:rFonts w:ascii="Wingdings" w:hAnsi="Wingdings" w:hint="default"/>
+      </w:rPr>
+    </w:lvl>
+    <w:lvl w:ilvl="6" w:tplc="04090001" w:tentative="1">
+      <w:start w:val="1"/>
+      <w:numFmt w:val="bullet"/>
+      <w:lvlText w:val=""/>
+      <w:lvlJc w:val="left"/>
+      <w:pPr>
+        <w:ind w:left="5040" w:hanging="360"/>
+      </w:pPr>
+      <w:rPr>
+        <w:rFonts w:ascii="Symbol" w:hAnsi="Symbol" w:hint="default"/>
+      </w:rPr>
+    </w:lvl>
+    <w:lvl w:ilvl="7" w:tplc="04090003" w:tentative="1">
+      <w:start w:val="1"/>
+      <w:numFmt w:val="bullet"/>
+      <w:lvlText w:val="o"/>
+      <w:lvlJc w:val="left"/>
+      <w:pPr>
+        <w:ind w:left="5760" w:hanging="360"/>
+      </w:pPr>
+      <w:rPr>
+        <w:rFonts w:ascii="Courier New" w:hAnsi="Courier New" w:cs="Courier New" w:hint="default"/>
+      </w:rPr>
+    </w:lvl>
+    <w:lvl w:ilvl="8" w:tplc="04090005" w:tentative="1">
+      <w:start w:val="1"/>
+      <w:numFmt w:val="bullet"/>
+      <w:lvlText w:val=""/>
+      <w:lvlJc w:val="left"/>
+      <w:pPr>
+        <w:ind w:left="6480" w:hanging="360"/>
+      </w:pPr>
+      <w:rPr>
+        <w:rFonts w:ascii="Wingdings" w:hAnsi="Wingdings" w:hint="default"/>
+      </w:rPr>
+    </w:lvl>
+  </w:abstractNum>
+  <w:abstractNum w:abstractNumId="32" w15:restartNumberingAfterBreak="0">
     <w:nsid w:val="712F71A7"/>
     <w:multiLevelType w:val="hybridMultilevel"/>
     <w:tmpl w:val="C2F4A630"/>
@@ -6063,7 +7268,7 @@
       </w:rPr>
     </w:lvl>
   </w:abstractNum>
-  <w:abstractNum w:abstractNumId="30" w15:restartNumberingAfterBreak="0">
+  <w:abstractNum w:abstractNumId="33" w15:restartNumberingAfterBreak="0">
     <w:nsid w:val="73106BA6"/>
     <w:multiLevelType w:val="multilevel"/>
     <w:tmpl w:val="19B8EB6E"/>
@@ -6149,7 +7354,120 @@
       </w:pPr>
     </w:lvl>
   </w:abstractNum>
-  <w:abstractNum w:abstractNumId="31" w15:restartNumberingAfterBreak="0">
+  <w:abstractNum w:abstractNumId="34" w15:restartNumberingAfterBreak="0">
+    <w:nsid w:val="752D09BC"/>
+    <w:multiLevelType w:val="multilevel"/>
+    <w:tmpl w:val="4600DC4E"/>
+    <w:lvl w:ilvl="0">
+      <w:start w:val="1"/>
+      <w:numFmt w:val="decimal"/>
+      <w:lvlText w:val="%1."/>
+      <w:lvlJc w:val="left"/>
+      <w:pPr>
+        <w:tabs>
+          <w:tab w:val="num" w:pos="720"/>
+        </w:tabs>
+        <w:ind w:left="720" w:hanging="360"/>
+      </w:pPr>
+    </w:lvl>
+    <w:lvl w:ilvl="1" w:tentative="1">
+      <w:start w:val="1"/>
+      <w:numFmt w:val="decimal"/>
+      <w:lvlText w:val="%2."/>
+      <w:lvlJc w:val="left"/>
+      <w:pPr>
+        <w:tabs>
+          <w:tab w:val="num" w:pos="1440"/>
+        </w:tabs>
+        <w:ind w:left="1440" w:hanging="360"/>
+      </w:pPr>
+    </w:lvl>
+    <w:lvl w:ilvl="2" w:tentative="1">
+      <w:start w:val="1"/>
+      <w:numFmt w:val="decimal"/>
+      <w:lvlText w:val="%3."/>
+      <w:lvlJc w:val="left"/>
+      <w:pPr>
+        <w:tabs>
+          <w:tab w:val="num" w:pos="2160"/>
+        </w:tabs>
+        <w:ind w:left="2160" w:hanging="360"/>
+      </w:pPr>
+    </w:lvl>
+    <w:lvl w:ilvl="3" w:tentative="1">
+      <w:start w:val="1"/>
+      <w:numFmt w:val="decimal"/>
+      <w:lvlText w:val="%4."/>
+      <w:lvlJc w:val="left"/>
+      <w:pPr>
+        <w:tabs>
+          <w:tab w:val="num" w:pos="2880"/>
+        </w:tabs>
+        <w:ind w:left="2880" w:hanging="360"/>
+      </w:pPr>
+    </w:lvl>
+    <w:lvl w:ilvl="4" w:tentative="1">
+      <w:start w:val="1"/>
+      <w:numFmt w:val="decimal"/>
+      <w:lvlText w:val="%5."/>
+      <w:lvlJc w:val="left"/>
+      <w:pPr>
+        <w:tabs>
+          <w:tab w:val="num" w:pos="3600"/>
+        </w:tabs>
+        <w:ind w:left="3600" w:hanging="360"/>
+      </w:pPr>
+    </w:lvl>
+    <w:lvl w:ilvl="5" w:tentative="1">
+      <w:start w:val="1"/>
+      <w:numFmt w:val="decimal"/>
+      <w:lvlText w:val="%6."/>
+      <w:lvlJc w:val="left"/>
+      <w:pPr>
+        <w:tabs>
+          <w:tab w:val="num" w:pos="4320"/>
+        </w:tabs>
+        <w:ind w:left="4320" w:hanging="360"/>
+      </w:pPr>
+    </w:lvl>
+    <w:lvl w:ilvl="6" w:tentative="1">
+      <w:start w:val="1"/>
+      <w:numFmt w:val="decimal"/>
+      <w:lvlText w:val="%7."/>
+      <w:lvlJc w:val="left"/>
+      <w:pPr>
+        <w:tabs>
+          <w:tab w:val="num" w:pos="5040"/>
+        </w:tabs>
+        <w:ind w:left="5040" w:hanging="360"/>
+      </w:pPr>
+    </w:lvl>
+    <w:lvl w:ilvl="7" w:tentative="1">
+      <w:start w:val="1"/>
+      <w:numFmt w:val="decimal"/>
+      <w:lvlText w:val="%8."/>
+      <w:lvlJc w:val="left"/>
+      <w:pPr>
+        <w:tabs>
+          <w:tab w:val="num" w:pos="5760"/>
+        </w:tabs>
+        <w:ind w:left="5760" w:hanging="360"/>
+      </w:pPr>
+    </w:lvl>
+    <w:lvl w:ilvl="8" w:tentative="1">
+      <w:start w:val="1"/>
+      <w:numFmt w:val="decimal"/>
+      <w:lvlText w:val="%9."/>
+      <w:lvlJc w:val="left"/>
+      <w:pPr>
+        <w:tabs>
+          <w:tab w:val="num" w:pos="6480"/>
+        </w:tabs>
+        <w:ind w:left="6480" w:hanging="360"/>
+      </w:pPr>
+    </w:lvl>
+  </w:abstractNum>
+  <w:abstractNum w:abstractNumId="35" w15:restartNumberingAfterBreak="0">
     <w:nsid w:val="75626FD7"/>
     <w:multiLevelType w:val="hybridMultilevel"/>
     <w:tmpl w:val="7002851E"/>
@@ -6235,7 +7553,7 @@
       </w:pPr>
     </w:lvl>
   </w:abstractNum>
-  <w:abstractNum w:abstractNumId="32" w15:restartNumberingAfterBreak="0">
+  <w:abstractNum w:abstractNumId="36" w15:restartNumberingAfterBreak="0">
     <w:nsid w:val="776C4ED7"/>
     <w:multiLevelType w:val="hybridMultilevel"/>
     <w:tmpl w:val="8FB481A4"/>
@@ -6357,7 +7675,7 @@
       </w:rPr>
     </w:lvl>
   </w:abstractNum>
-  <w:abstractNum w:abstractNumId="33" w15:restartNumberingAfterBreak="0">
+  <w:abstractNum w:abstractNumId="37" w15:restartNumberingAfterBreak="0">
     <w:nsid w:val="7D0D3D0F"/>
     <w:multiLevelType w:val="hybridMultilevel"/>
     <w:tmpl w:val="4A283E6C"/>
@@ -6479,127 +7797,139 @@
     </w:lvl>
   </w:abstractNum>
   <w:num w:numId="1">
+    <w:abstractNumId w:val="17"/>
+  </w:num>
+  <w:num w:numId="2">
+    <w:abstractNumId w:val="37"/>
+  </w:num>
+  <w:num w:numId="3">
+    <w:abstractNumId w:val="23"/>
+  </w:num>
+  <w:num w:numId="4">
+    <w:abstractNumId w:val="8"/>
+  </w:num>
+  <w:num w:numId="5">
+    <w:abstractNumId w:val="28"/>
+  </w:num>
+  <w:num w:numId="6">
+    <w:abstractNumId w:val="20"/>
+  </w:num>
+  <w:num w:numId="7">
+    <w:abstractNumId w:val="24"/>
+  </w:num>
+  <w:num w:numId="8">
+    <w:abstractNumId w:val="1"/>
+  </w:num>
+  <w:num w:numId="9">
+    <w:abstractNumId w:val="6"/>
+  </w:num>
+  <w:num w:numId="10">
+    <w:abstractNumId w:val="19"/>
+  </w:num>
+  <w:num w:numId="11">
+    <w:abstractNumId w:val="36"/>
+  </w:num>
+  <w:num w:numId="12">
+    <w:abstractNumId w:val="5"/>
+  </w:num>
+  <w:num w:numId="13">
+    <w:abstractNumId w:val="12"/>
+  </w:num>
+  <w:num w:numId="14">
+    <w:abstractNumId w:val="9"/>
+  </w:num>
+  <w:num w:numId="15">
+    <w:abstractNumId w:val="26"/>
+  </w:num>
+  <w:num w:numId="16">
+    <w:abstractNumId w:val="14"/>
+  </w:num>
+  <w:num w:numId="17">
+    <w:abstractNumId w:val="14"/>
+  </w:num>
+  <w:num w:numId="18">
+    <w:abstractNumId w:val="14"/>
+  </w:num>
+  <w:num w:numId="19">
+    <w:abstractNumId w:val="14"/>
+  </w:num>
+  <w:num w:numId="20">
+    <w:abstractNumId w:val="14"/>
+  </w:num>
+  <w:num w:numId="21">
+    <w:abstractNumId w:val="14"/>
+  </w:num>
+  <w:num w:numId="22">
+    <w:abstractNumId w:val="14"/>
+  </w:num>
+  <w:num w:numId="23">
+    <w:abstractNumId w:val="14"/>
+  </w:num>
+  <w:num w:numId="24">
     <w:abstractNumId w:val="15"/>
   </w:num>
-  <w:num w:numId="2">
+  <w:num w:numId="25">
+    <w:abstractNumId w:val="22"/>
+  </w:num>
+  <w:num w:numId="26">
+    <w:abstractNumId w:val="13"/>
+  </w:num>
+  <w:num w:numId="27">
+    <w:abstractNumId w:val="11"/>
+  </w:num>
+  <w:num w:numId="28">
+    <w:abstractNumId w:val="32"/>
+  </w:num>
+  <w:num w:numId="29">
     <w:abstractNumId w:val="33"/>
   </w:num>
-  <w:num w:numId="3">
+  <w:num w:numId="30">
+    <w:abstractNumId w:val="25"/>
+  </w:num>
+  <w:num w:numId="31">
+    <w:abstractNumId w:val="35"/>
+  </w:num>
+  <w:num w:numId="32">
+    <w:abstractNumId w:val="2"/>
+  </w:num>
+  <w:num w:numId="33">
+    <w:abstractNumId w:val="29"/>
+  </w:num>
+  <w:num w:numId="34">
+    <w:abstractNumId w:val="30"/>
+  </w:num>
+  <w:num w:numId="35">
+    <w:abstractNumId w:val="3"/>
+  </w:num>
+  <w:num w:numId="36">
     <w:abstractNumId w:val="21"/>
   </w:num>
-  <w:num w:numId="4">
+  <w:num w:numId="37">
     <w:abstractNumId w:val="7"/>
   </w:num>
-  <w:num w:numId="5">
-    <w:abstractNumId w:val="26"/>
+  <w:num w:numId="38">
+    <w:abstractNumId w:val="4"/>
   </w:num>
-  <w:num w:numId="6">
+  <w:num w:numId="39">
+    <w:abstractNumId w:val="10"/>
+  </w:num>
+  <w:num w:numId="40">
     <w:abstractNumId w:val="18"/>
   </w:num>
-  <w:num w:numId="7">
-    <w:abstractNumId w:val="22"/>
+  <w:num w:numId="41">
+    <w:abstractNumId w:val="27"/>
   </w:num>
-  <w:num w:numId="8">
+  <w:num w:numId="42">
+    <w:abstractNumId w:val="16"/>
+  </w:num>
+  <w:num w:numId="43">
+    <w:abstractNumId w:val="31"/>
+  </w:num>
+  <w:num w:numId="44">
     <w:abstractNumId w:val="0"/>
   </w:num>
-  <w:num w:numId="9">
-    <w:abstractNumId w:val="5"/>
-  </w:num>
-  <w:num w:numId="10">
-    <w:abstractNumId w:val="17"/>
-  </w:num>
-  <w:num w:numId="11">
-    <w:abstractNumId w:val="32"/>
-  </w:num>
-  <w:num w:numId="12">
-    <w:abstractNumId w:val="4"/>
-  </w:num>
-  <w:num w:numId="13">
-    <w:abstractNumId w:val="11"/>
-  </w:num>
-  <w:num w:numId="14">
-    <w:abstractNumId w:val="8"/>
-  </w:num>
-  <w:num w:numId="15">
-    <w:abstractNumId w:val="24"/>
-  </w:num>
-  <w:num w:numId="16">
-    <w:abstractNumId w:val="13"/>
-  </w:num>
-  <w:num w:numId="17">
-    <w:abstractNumId w:val="13"/>
-  </w:num>
-  <w:num w:numId="18">
-    <w:abstractNumId w:val="13"/>
-  </w:num>
-  <w:num w:numId="19">
-    <w:abstractNumId w:val="13"/>
-  </w:num>
-  <w:num w:numId="20">
-    <w:abstractNumId w:val="13"/>
-  </w:num>
-  <w:num w:numId="21">
-    <w:abstractNumId w:val="13"/>
-  </w:num>
-  <w:num w:numId="22">
-    <w:abstractNumId w:val="13"/>
-  </w:num>
-  <w:num w:numId="23">
-    <w:abstractNumId w:val="13"/>
-  </w:num>
-  <w:num w:numId="24">
-    <w:abstractNumId w:val="14"/>
-  </w:num>
-  <w:num w:numId="25">
-    <w:abstractNumId w:val="20"/>
-  </w:num>
-  <w:num w:numId="26">
-    <w:abstractNumId w:val="12"/>
-  </w:num>
-  <w:num w:numId="27">
-    <w:abstractNumId w:val="10"/>
-  </w:num>
-  <w:num w:numId="28">
-    <w:abstractNumId w:val="29"/>
-  </w:num>
-  <w:num w:numId="29">
-    <w:abstractNumId w:val="30"/>
-  </w:num>
-  <w:num w:numId="30">
-    <w:abstractNumId w:val="23"/>
-  </w:num>
-  <w:num w:numId="31">
-    <w:abstractNumId w:val="31"/>
-  </w:num>
-  <w:num w:numId="32">
-    <w:abstractNumId w:val="1"/>
-  </w:num>
-  <w:num w:numId="33">
-    <w:abstractNumId w:val="27"/>
-  </w:num>
-  <w:num w:numId="34">
-    <w:abstractNumId w:val="28"/>
-  </w:num>
-  <w:num w:numId="35">
-    <w:abstractNumId w:val="2"/>
-  </w:num>
-  <w:num w:numId="36">
-    <w:abstractNumId w:val="19"/>
-  </w:num>
-  <w:num w:numId="37">
-    <w:abstractNumId w:val="6"/>
-  </w:num>
-  <w:num w:numId="38">
-    <w:abstractNumId w:val="3"/>
-  </w:num>
-  <w:num w:numId="39">
-    <w:abstractNumId w:val="9"/>
-  </w:num>
-  <w:num w:numId="40">
-    <w:abstractNumId w:val="16"/>
-  </w:num>
-  <w:num w:numId="41">
-    <w:abstractNumId w:val="25"/>
+  <w:num w:numId="45">
+    <w:abstractNumId w:val="34"/>
   </w:num>
 </w:numbering>
 </file>
@@ -7003,7 +8333,7 @@
   <w:style w:type="paragraph" w:default="1" w:styleId="Normal">
     <w:name w:val="Normal"/>
     <w:qFormat/>
-    <w:rsid w:val="00580FBC"/>
+    <w:rsid w:val="00373F99"/>
     <w:rPr>
       <w:rFonts w:ascii="Times New Roman" w:eastAsia="Times New Roman" w:hAnsi="Times New Roman" w:cs="Times New Roman"/>
     </w:rPr>
@@ -7011,6 +8341,7 @@
   <w:style w:type="paragraph" w:styleId="Heading1">
     <w:name w:val="heading 1"/>
     <w:basedOn w:val="Normal"/>
+    <w:link w:val="Heading1Char"/>
     <w:uiPriority w:val="9"/>
     <w:qFormat/>
     <w:rsid w:val="00580FBC"/>
@@ -7032,6 +8363,7 @@
   <w:style w:type="paragraph" w:styleId="Heading2">
     <w:name w:val="heading 2"/>
     <w:basedOn w:val="Normal"/>
+    <w:link w:val="Heading2Char"/>
     <w:uiPriority w:val="9"/>
     <w:unhideWhenUsed/>
     <w:qFormat/>
@@ -7056,7 +8388,6 @@
     <w:next w:val="Normal"/>
     <w:link w:val="Heading3Char"/>
     <w:uiPriority w:val="9"/>
-    <w:semiHidden/>
     <w:unhideWhenUsed/>
     <w:qFormat/>
     <w:rsid w:val="00272065"/>
@@ -7083,7 +8414,6 @@
     <w:next w:val="Normal"/>
     <w:link w:val="Heading4Char"/>
     <w:uiPriority w:val="9"/>
-    <w:semiHidden/>
     <w:unhideWhenUsed/>
     <w:qFormat/>
     <w:rsid w:val="00272065"/>
@@ -7412,7 +8742,6 @@
     <w:basedOn w:val="DefaultParagraphFont"/>
     <w:link w:val="Heading3"/>
     <w:uiPriority w:val="9"/>
-    <w:semiHidden/>
     <w:rsid w:val="00272065"/>
     <w:rPr>
       <w:rFonts w:asciiTheme="majorHAnsi" w:eastAsiaTheme="majorEastAsia" w:hAnsiTheme="majorHAnsi" w:cstheme="majorBidi"/>
@@ -7451,7 +8780,6 @@
     <w:basedOn w:val="DefaultParagraphFont"/>
     <w:link w:val="Heading4"/>
     <w:uiPriority w:val="9"/>
-    <w:semiHidden/>
     <w:rsid w:val="00272065"/>
     <w:rPr>
       <w:rFonts w:asciiTheme="majorHAnsi" w:eastAsiaTheme="majorEastAsia" w:hAnsiTheme="majorHAnsi" w:cstheme="majorBidi"/>
@@ -7564,6 +8892,86 @@
     <w:rPr>
       <w:color w:val="0000FF" w:themeColor="hyperlink"/>
       <w:u w:val="single"/>
+    </w:rPr>
+  </w:style>
+  <w:style w:type="character" w:styleId="LineNumber">
+    <w:name w:val="line number"/>
+    <w:basedOn w:val="DefaultParagraphFont"/>
+    <w:uiPriority w:val="99"/>
+    <w:semiHidden/>
+    <w:unhideWhenUsed/>
+    <w:rsid w:val="00AC6E0F"/>
+  </w:style>
+  <w:style w:type="character" w:customStyle="1" w:styleId="Heading1Char">
+    <w:name w:val="Heading 1 Char"/>
+    <w:basedOn w:val="DefaultParagraphFont"/>
+    <w:link w:val="Heading1"/>
+    <w:uiPriority w:val="9"/>
+    <w:rsid w:val="00373F99"/>
+    <w:rPr>
+      <w:rFonts w:ascii="Times New Roman" w:eastAsia="Times New Roman" w:hAnsi="Times New Roman" w:cs="Times New Roman"/>
+      <w:b/>
+      <w:bCs/>
+      <w:sz w:val="36"/>
+      <w:szCs w:val="36"/>
+      <w:u w:val="single" w:color="000000"/>
+    </w:rPr>
+  </w:style>
+  <w:style w:type="character" w:customStyle="1" w:styleId="Heading2Char">
+    <w:name w:val="Heading 2 Char"/>
+    <w:basedOn w:val="DefaultParagraphFont"/>
+    <w:link w:val="Heading2"/>
+    <w:uiPriority w:val="9"/>
+    <w:rsid w:val="00373F99"/>
+    <w:rPr>
+      <w:rFonts w:ascii="Times New Roman" w:eastAsia="Times New Roman" w:hAnsi="Times New Roman" w:cs="Times New Roman"/>
+      <w:b/>
+      <w:bCs/>
+      <w:sz w:val="28"/>
+      <w:szCs w:val="28"/>
+    </w:rPr>
+  </w:style>
+  <w:style w:type="paragraph" w:styleId="NormalWeb">
+    <w:name w:val="Normal (Web)"/>
+    <w:basedOn w:val="Normal"/>
+    <w:uiPriority w:val="99"/>
+    <w:semiHidden/>
+    <w:unhideWhenUsed/>
+    <w:rsid w:val="00373F99"/>
+    <w:pPr>
+      <w:widowControl/>
+      <w:autoSpaceDE/>
+      <w:autoSpaceDN/>
+      <w:spacing w:before="100" w:beforeAutospacing="1" w:after="100" w:afterAutospacing="1"/>
+    </w:pPr>
+    <w:rPr>
+      <w:sz w:val="24"/>
+      <w:szCs w:val="24"/>
+      <w:lang w:eastAsia="ja-JP"/>
+    </w:rPr>
+  </w:style>
+  <w:style w:type="character" w:styleId="Strong">
+    <w:name w:val="Strong"/>
+    <w:basedOn w:val="DefaultParagraphFont"/>
+    <w:uiPriority w:val="22"/>
+    <w:qFormat/>
+    <w:rsid w:val="00373F99"/>
+    <w:rPr>
+      <w:b/>
+      <w:bCs/>
+    </w:rPr>
+  </w:style>
+  <w:style w:type="character" w:styleId="HTMLCode">
+    <w:name w:val="HTML Code"/>
+    <w:basedOn w:val="DefaultParagraphFont"/>
+    <w:uiPriority w:val="99"/>
+    <w:semiHidden/>
+    <w:unhideWhenUsed/>
+    <w:rsid w:val="00373F99"/>
+    <w:rPr>
+      <w:rFonts w:ascii="Courier New" w:eastAsia="Times New Roman" w:hAnsi="Courier New" w:cs="Courier New"/>
+      <w:sz w:val="20"/>
+      <w:szCs w:val="20"/>
     </w:rPr>
   </w:style>
 </w:styles>
@@ -7852,6 +9260,24 @@
 </a:theme>
 </file>
 
+<file path=word/webextensions/taskpanes.xml><?xml version="1.0" encoding="utf-8"?>
+<wetp:taskpanes xmlns:wetp="http://schemas.microsoft.com/office/webextensions/taskpanes/2010/11">
+  <wetp:taskpane dockstate="right" visibility="0" width="350" row="4">
+    <wetp:webextensionref xmlns:r="http://schemas.openxmlformats.org/officeDocument/2006/relationships" r:id="rId1"/>
+  </wetp:taskpane>
+</wetp:taskpanes>
+</file>
+
+<file path=word/webextensions/webextension1.xml><?xml version="1.0" encoding="utf-8"?>
+<we:webextension xmlns:we="http://schemas.microsoft.com/office/webextensions/webextension/2010/11" id="{346A083C-3305-4B17-B227-474BB5C5996D}">
+  <we:reference id="wa104099688" version="1.3.0.0" store="en-US" storeType="OMEX"/>
+  <we:alternateReferences/>
+  <we:properties/>
+  <we:bindings/>
+  <we:snapshot xmlns:r="http://schemas.openxmlformats.org/officeDocument/2006/relationships"/>
+</we:webextension>
+</file>
+
 <file path=customXml/item1.xml><?xml version="1.0" encoding="utf-8"?>
 <ct:contentTypeSchema xmlns:ct="http://schemas.microsoft.com/office/2006/metadata/contentType" xmlns:ma="http://schemas.microsoft.com/office/2006/metadata/properties/metaAttributes" ct:_="" ma:_="" ma:contentTypeName="Tài liệu" ma:contentTypeID="0x0101004872240E81BA9646B7EB436E78F30A36" ma:contentTypeVersion="4" ma:contentTypeDescription="Tạo tài liệu mới." ma:contentTypeScope="" ma:versionID="d4653997235d10d869a461faaed3f82e">
   <xsd:schema xmlns:xsd="http://www.w3.org/2001/XMLSchema" xmlns:xs="http://www.w3.org/2001/XMLSchema" xmlns:p="http://schemas.microsoft.com/office/2006/metadata/properties" xmlns:ns2="9c42a1d0-9094-4407-8756-f12aef1f3bd6" targetNamespace="http://schemas.microsoft.com/office/2006/metadata/properties" ma:root="true" ma:fieldsID="fa14f430655b253927dbbabe83e887cd" ns2:_="">
@@ -8051,7 +9477,7 @@
 </file>
 
 <file path=customXml/itemProps4.xml><?xml version="1.0" encoding="utf-8"?>
-<ds:datastoreItem xmlns:ds="http://schemas.openxmlformats.org/officeDocument/2006/customXml" ds:itemID="{2276D056-B50E-486E-AE29-9EEC8F39AFD7}">
+<ds:datastoreItem xmlns:ds="http://schemas.openxmlformats.org/officeDocument/2006/customXml" ds:itemID="{96127476-8022-4E98-9361-EF026834F9B6}">
   <ds:schemaRefs>
     <ds:schemaRef ds:uri="http://schemas.openxmlformats.org/officeDocument/2006/bibliography"/>
   </ds:schemaRefs>

</xml_diff>

<commit_message>
Thêm chức năng cho playlist, album
- Album: thêm xóa album
- Playlist: Thêm tạo, xem, xóa playlist
</commit_message>
<xml_diff>
--- a/Assignment 1/Framework-report.docx
+++ b/Assignment 1/Framework-report.docx
@@ -103,7 +103,7 @@
           </mc:Choice>
           <mc:Fallback>
             <w:pict>
-              <v:group w14:anchorId="53630C5C" id="Group 1" o:spid="_x0000_s1026" style="width:467.9pt;height:4.5pt;mso-position-horizontal-relative:char;mso-position-vertical-relative:line" coordsize="59423,571" o:gfxdata="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">
+              <v:group w14:anchorId="68AC2259" id="Group 1" o:spid="_x0000_s1026" style="width:467.9pt;height:4.5pt;mso-position-horizontal-relative:char;mso-position-vertical-relative:line" coordsize="59423,571" o:gfxdata="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">
                 <v:shape id="Graphic 2" o:spid="_x0000_s1027" style="position:absolute;width:59423;height:571;visibility:visible;mso-wrap-style:square;v-text-anchor:top" coordsize="5942330,57150" o:gfxdata="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" path="m5942330,l,,,27940,,57150r5942330,l5942330,27940r,-27940xe" fillcolor="black" stroked="f">
                   <v:path arrowok="t"/>
                 </v:shape>
@@ -1108,8 +1108,6 @@
               </w:rPr>
               <w:tab/>
             </w:r>
-            <w:bookmarkStart w:id="0" w:name="_GoBack"/>
-            <w:bookmarkEnd w:id="0"/>
             <w:r>
               <w:rPr>
                 <w:noProof/>
@@ -1389,7 +1387,7 @@
                 <w:rFonts w:asciiTheme="majorHAnsi" w:hAnsiTheme="majorHAnsi"/>
                 <w:sz w:val="24"/>
               </w:rPr>
-              <w:t>Phiên bản đầu</w:t>
+              <w:t>Quang Đạt</w:t>
             </w:r>
           </w:p>
         </w:tc>
@@ -1438,6 +1436,20 @@
                 <w:sz w:val="24"/>
               </w:rPr>
             </w:pPr>
+            <w:r>
+              <w:rPr>
+                <w:rFonts w:asciiTheme="majorHAnsi" w:hAnsiTheme="majorHAnsi"/>
+                <w:sz w:val="24"/>
+              </w:rPr>
+              <w:t xml:space="preserve"> </w:t>
+            </w:r>
+            <w:r>
+              <w:rPr>
+                <w:rFonts w:asciiTheme="majorHAnsi" w:hAnsiTheme="majorHAnsi"/>
+                <w:sz w:val="24"/>
+              </w:rPr>
+              <w:t>Phiên bản đầu</w:t>
+            </w:r>
           </w:p>
         </w:tc>
         <w:tc>
@@ -1496,15 +1508,10 @@
                 <w:rFonts w:asciiTheme="majorHAnsi" w:hAnsiTheme="majorHAnsi"/>
                 <w:sz w:val="24"/>
               </w:rPr>
-              <w:t>Thay đổi csdl sang SQLite</w:t>
+              <w:t>Quang Đạt</w:t>
             </w:r>
-            <w:r>
-              <w:rPr>
-                <w:rFonts w:asciiTheme="majorHAnsi" w:hAnsiTheme="majorHAnsi"/>
-                <w:sz w:val="24"/>
-              </w:rPr>
-              <w:t>, thêm các công nghệ còn thiếu</w:t>
-            </w:r>
+            <w:bookmarkStart w:id="0" w:name="_GoBack"/>
+            <w:bookmarkEnd w:id="0"/>
           </w:p>
         </w:tc>
         <w:tc>
@@ -1565,6 +1572,20 @@
                 <w:sz w:val="24"/>
               </w:rPr>
               <w:t>, thiếu các công nghệ khác</w:t>
+            </w:r>
+            <w:r>
+              <w:rPr>
+                <w:rFonts w:asciiTheme="majorHAnsi" w:hAnsiTheme="majorHAnsi"/>
+                <w:sz w:val="24"/>
+              </w:rPr>
+              <w:t xml:space="preserve">. </w:t>
+            </w:r>
+            <w:r>
+              <w:rPr>
+                <w:rFonts w:asciiTheme="majorHAnsi" w:hAnsiTheme="majorHAnsi"/>
+                <w:sz w:val="24"/>
+              </w:rPr>
+              <w:t>Thay đổi csdl sang SQLite</w:t>
             </w:r>
           </w:p>
         </w:tc>
@@ -9423,18 +9444,18 @@
 </file>
 
 <file path=customXml/item2.xml><?xml version="1.0" encoding="utf-8"?>
+<p:properties xmlns:p="http://schemas.microsoft.com/office/2006/metadata/properties" xmlns:xsi="http://www.w3.org/2001/XMLSchema-instance" xmlns:pc="http://schemas.microsoft.com/office/infopath/2007/PartnerControls">
+  <documentManagement/>
+</p:properties>
+</file>
+
+<file path=customXml/item3.xml><?xml version="1.0" encoding="utf-8"?>
 <?mso-contentType ?>
 <FormTemplates xmlns="http://schemas.microsoft.com/sharepoint/v3/contenttype/forms">
   <Display>DocumentLibraryForm</Display>
   <Edit>DocumentLibraryForm</Edit>
   <New>DocumentLibraryForm</New>
 </FormTemplates>
-</file>
-
-<file path=customXml/item3.xml><?xml version="1.0" encoding="utf-8"?>
-<p:properties xmlns:p="http://schemas.microsoft.com/office/2006/metadata/properties" xmlns:xsi="http://www.w3.org/2001/XMLSchema-instance" xmlns:pc="http://schemas.microsoft.com/office/infopath/2007/PartnerControls">
-  <documentManagement/>
-</p:properties>
 </file>
 
 <file path=customXml/item4.xml><?xml version="1.0" encoding="utf-8"?>
@@ -9460,14 +9481,6 @@
 </file>
 
 <file path=customXml/itemProps2.xml><?xml version="1.0" encoding="utf-8"?>
-<ds:datastoreItem xmlns:ds="http://schemas.openxmlformats.org/officeDocument/2006/customXml" ds:itemID="{D2BFFC7B-11DA-489A-A318-830880105C6A}">
-  <ds:schemaRefs>
-    <ds:schemaRef ds:uri="http://schemas.microsoft.com/sharepoint/v3/contenttype/forms"/>
-  </ds:schemaRefs>
-</ds:datastoreItem>
-</file>
-
-<file path=customXml/itemProps3.xml><?xml version="1.0" encoding="utf-8"?>
 <ds:datastoreItem xmlns:ds="http://schemas.openxmlformats.org/officeDocument/2006/customXml" ds:itemID="{0FE553AC-3E62-4892-9652-D0132750ACE6}">
   <ds:schemaRefs>
     <ds:schemaRef ds:uri="http://schemas.microsoft.com/office/2006/metadata/properties"/>
@@ -9476,8 +9489,16 @@
 </ds:datastoreItem>
 </file>
 
+<file path=customXml/itemProps3.xml><?xml version="1.0" encoding="utf-8"?>
+<ds:datastoreItem xmlns:ds="http://schemas.openxmlformats.org/officeDocument/2006/customXml" ds:itemID="{D2BFFC7B-11DA-489A-A318-830880105C6A}">
+  <ds:schemaRefs>
+    <ds:schemaRef ds:uri="http://schemas.microsoft.com/sharepoint/v3/contenttype/forms"/>
+  </ds:schemaRefs>
+</ds:datastoreItem>
+</file>
+
 <file path=customXml/itemProps4.xml><?xml version="1.0" encoding="utf-8"?>
-<ds:datastoreItem xmlns:ds="http://schemas.openxmlformats.org/officeDocument/2006/customXml" ds:itemID="{96127476-8022-4E98-9361-EF026834F9B6}">
+<ds:datastoreItem xmlns:ds="http://schemas.openxmlformats.org/officeDocument/2006/customXml" ds:itemID="{7D51812D-E929-4906-920F-EEE9A88357E0}">
   <ds:schemaRefs>
     <ds:schemaRef ds:uri="http://schemas.openxmlformats.org/officeDocument/2006/bibliography"/>
   </ds:schemaRefs>

</xml_diff>